<commit_message>
Equivalent inertia and load torque calculations
</commit_message>
<xml_diff>
--- a/EE462-EE464 Common Project.docx
+++ b/EE462-EE464 Common Project.docx
@@ -412,7 +412,7 @@
           <w:r>
             <w:fldChar w:fldCharType="separate"/>
           </w:r>
-          <w:hyperlink w:anchor="_Toc76818245" w:history="1">
+          <w:hyperlink w:anchor="_Toc76836977" w:history="1">
             <w:r>
               <w:rPr>
                 <w:rStyle w:val="Kpr"/>
@@ -440,7 +440,7 @@
                 <w:noProof/>
                 <w:webHidden/>
               </w:rPr>
-              <w:instrText xml:space="preserve"> PAGEREF _Toc76818245 \h </w:instrText>
+              <w:instrText xml:space="preserve"> PAGEREF _Toc76836977 \h </w:instrText>
             </w:r>
             <w:r>
               <w:rPr>
@@ -483,7 +483,7 @@
               <w:lang w:val="tr-TR" w:eastAsia="tr-TR"/>
             </w:rPr>
           </w:pPr>
-          <w:hyperlink w:anchor="_Toc76818246" w:history="1">
+          <w:hyperlink w:anchor="_Toc76836978" w:history="1">
             <w:r>
               <w:rPr>
                 <w:rStyle w:val="Kpr"/>
@@ -518,7 +518,7 @@
                 <w:noProof/>
                 <w:webHidden/>
               </w:rPr>
-              <w:instrText xml:space="preserve"> PAGEREF _Toc76818246 \h </w:instrText>
+              <w:instrText xml:space="preserve"> PAGEREF _Toc76836978 \h </w:instrText>
             </w:r>
             <w:r>
               <w:rPr>
@@ -539,6 +539,146 @@
                 <w:webHidden/>
               </w:rPr>
               <w:t>3</w:t>
+            </w:r>
+            <w:r>
+              <w:rPr>
+                <w:noProof/>
+                <w:webHidden/>
+              </w:rPr>
+              <w:fldChar w:fldCharType="end"/>
+            </w:r>
+          </w:hyperlink>
+        </w:p>
+        <w:p>
+          <w:pPr>
+            <w:pStyle w:val="T2"/>
+            <w:tabs>
+              <w:tab w:val="right" w:leader="dot" w:pos="9062"/>
+            </w:tabs>
+            <w:rPr>
+              <w:rFonts w:asciiTheme="minorHAnsi" w:eastAsiaTheme="minorEastAsia" w:hAnsiTheme="minorHAnsi"/>
+              <w:noProof/>
+              <w:lang w:val="tr-TR" w:eastAsia="tr-TR"/>
+            </w:rPr>
+          </w:pPr>
+          <w:hyperlink w:anchor="_Toc76836979" w:history="1">
+            <w:r>
+              <w:rPr>
+                <w:rStyle w:val="Kpr"/>
+                <w:noProof/>
+              </w:rPr>
+              <w:t>1.</w:t>
+            </w:r>
+            <w:r>
+              <w:rPr>
+                <w:noProof/>
+                <w:webHidden/>
+              </w:rPr>
+              <w:tab/>
+            </w:r>
+            <w:r>
+              <w:rPr>
+                <w:noProof/>
+                <w:webHidden/>
+              </w:rPr>
+              <w:fldChar w:fldCharType="begin"/>
+            </w:r>
+            <w:r>
+              <w:rPr>
+                <w:noProof/>
+                <w:webHidden/>
+              </w:rPr>
+              <w:instrText xml:space="preserve"> PAGEREF _Toc76836979 \h </w:instrText>
+            </w:r>
+            <w:r>
+              <w:rPr>
+                <w:noProof/>
+                <w:webHidden/>
+              </w:rPr>
+            </w:r>
+            <w:r>
+              <w:rPr>
+                <w:noProof/>
+                <w:webHidden/>
+              </w:rPr>
+              <w:fldChar w:fldCharType="separate"/>
+            </w:r>
+            <w:r>
+              <w:rPr>
+                <w:noProof/>
+                <w:webHidden/>
+              </w:rPr>
+              <w:t>3</w:t>
+            </w:r>
+            <w:r>
+              <w:rPr>
+                <w:noProof/>
+                <w:webHidden/>
+              </w:rPr>
+              <w:fldChar w:fldCharType="end"/>
+            </w:r>
+          </w:hyperlink>
+        </w:p>
+        <w:p>
+          <w:pPr>
+            <w:pStyle w:val="T2"/>
+            <w:tabs>
+              <w:tab w:val="right" w:leader="dot" w:pos="9062"/>
+            </w:tabs>
+            <w:rPr>
+              <w:rFonts w:asciiTheme="minorHAnsi" w:eastAsiaTheme="minorEastAsia" w:hAnsiTheme="minorHAnsi"/>
+              <w:noProof/>
+              <w:lang w:val="tr-TR" w:eastAsia="tr-TR"/>
+            </w:rPr>
+          </w:pPr>
+          <w:hyperlink w:anchor="_Toc76836980" w:history="1">
+            <w:r>
+              <w:rPr>
+                <w:rStyle w:val="Kpr"/>
+                <w:noProof/>
+              </w:rPr>
+              <w:t>2.</w:t>
+            </w:r>
+            <w:r>
+              <w:rPr>
+                <w:noProof/>
+                <w:webHidden/>
+              </w:rPr>
+              <w:tab/>
+            </w:r>
+            <w:r>
+              <w:rPr>
+                <w:noProof/>
+                <w:webHidden/>
+              </w:rPr>
+              <w:fldChar w:fldCharType="begin"/>
+            </w:r>
+            <w:r>
+              <w:rPr>
+                <w:noProof/>
+                <w:webHidden/>
+              </w:rPr>
+              <w:instrText xml:space="preserve"> PAGEREF _Toc76836980 \h </w:instrText>
+            </w:r>
+            <w:r>
+              <w:rPr>
+                <w:noProof/>
+                <w:webHidden/>
+              </w:rPr>
+            </w:r>
+            <w:r>
+              <w:rPr>
+                <w:noProof/>
+                <w:webHidden/>
+              </w:rPr>
+              <w:fldChar w:fldCharType="separate"/>
+            </w:r>
+            <w:r>
+              <w:rPr>
+                <w:noProof/>
+                <w:webHidden/>
+              </w:rPr>
+              <w:t>4</w:t>
             </w:r>
             <w:r>
               <w:rPr>
@@ -561,7 +701,7 @@
               <w:lang w:val="tr-TR" w:eastAsia="tr-TR"/>
             </w:rPr>
           </w:pPr>
-          <w:hyperlink w:anchor="_Toc76818247" w:history="1">
+          <w:hyperlink w:anchor="_Toc76836981" w:history="1">
             <w:r>
               <w:rPr>
                 <w:rStyle w:val="Kpr"/>
@@ -589,7 +729,77 @@
                 <w:noProof/>
                 <w:webHidden/>
               </w:rPr>
-              <w:instrText xml:space="preserve"> PAGEREF _Toc76818247 \h </w:instrText>
+              <w:instrText xml:space="preserve"> PAGEREF _Toc76836981 \h </w:instrText>
+            </w:r>
+            <w:r>
+              <w:rPr>
+                <w:noProof/>
+                <w:webHidden/>
+              </w:rPr>
+            </w:r>
+            <w:r>
+              <w:rPr>
+                <w:noProof/>
+                <w:webHidden/>
+              </w:rPr>
+              <w:fldChar w:fldCharType="separate"/>
+            </w:r>
+            <w:r>
+              <w:rPr>
+                <w:noProof/>
+                <w:webHidden/>
+              </w:rPr>
+              <w:t>5</w:t>
+            </w:r>
+            <w:r>
+              <w:rPr>
+                <w:noProof/>
+                <w:webHidden/>
+              </w:rPr>
+              <w:fldChar w:fldCharType="end"/>
+            </w:r>
+          </w:hyperlink>
+        </w:p>
+        <w:p>
+          <w:pPr>
+            <w:pStyle w:val="T2"/>
+            <w:tabs>
+              <w:tab w:val="right" w:leader="dot" w:pos="9062"/>
+            </w:tabs>
+            <w:rPr>
+              <w:rFonts w:asciiTheme="minorHAnsi" w:eastAsiaTheme="minorEastAsia" w:hAnsiTheme="minorHAnsi"/>
+              <w:noProof/>
+              <w:lang w:val="tr-TR" w:eastAsia="tr-TR"/>
+            </w:rPr>
+          </w:pPr>
+          <w:hyperlink w:anchor="_Toc76836982" w:history="1">
+            <w:r>
+              <w:rPr>
+                <w:rStyle w:val="Kpr"/>
+                <w:noProof/>
+              </w:rPr>
+              <w:t>1.</w:t>
+            </w:r>
+            <w:r>
+              <w:rPr>
+                <w:noProof/>
+                <w:webHidden/>
+              </w:rPr>
+              <w:tab/>
+            </w:r>
+            <w:r>
+              <w:rPr>
+                <w:noProof/>
+                <w:webHidden/>
+              </w:rPr>
+              <w:fldChar w:fldCharType="begin"/>
+            </w:r>
+            <w:r>
+              <w:rPr>
+                <w:noProof/>
+                <w:webHidden/>
+              </w:rPr>
+              <w:instrText xml:space="preserve"> PAGEREF _Toc76836982 \h </w:instrText>
             </w:r>
             <w:r>
               <w:rPr>
@@ -632,7 +842,7 @@
               <w:lang w:val="tr-TR" w:eastAsia="tr-TR"/>
             </w:rPr>
           </w:pPr>
-          <w:hyperlink w:anchor="_Toc76818248" w:history="1">
+          <w:hyperlink w:anchor="_Toc76836983" w:history="1">
             <w:r>
               <w:rPr>
                 <w:rStyle w:val="Kpr"/>
@@ -660,7 +870,7 @@
                 <w:noProof/>
                 <w:webHidden/>
               </w:rPr>
-              <w:instrText xml:space="preserve"> PAGEREF _Toc76818248 \h </w:instrText>
+              <w:instrText xml:space="preserve"> PAGEREF _Toc76836983 \h </w:instrText>
             </w:r>
             <w:r>
               <w:rPr>
@@ -680,7 +890,7 @@
                 <w:noProof/>
                 <w:webHidden/>
               </w:rPr>
-              <w:t>5</w:t>
+              <w:t>7</w:t>
             </w:r>
             <w:r>
               <w:rPr>
@@ -703,7 +913,7 @@
               <w:lang w:val="tr-TR" w:eastAsia="tr-TR"/>
             </w:rPr>
           </w:pPr>
-          <w:hyperlink w:anchor="_Toc76818249" w:history="1">
+          <w:hyperlink w:anchor="_Toc76836984" w:history="1">
             <w:r>
               <w:rPr>
                 <w:rStyle w:val="Kpr"/>
@@ -731,7 +941,7 @@
                 <w:noProof/>
                 <w:webHidden/>
               </w:rPr>
-              <w:instrText xml:space="preserve"> PAGEREF _Toc76818249 \h </w:instrText>
+              <w:instrText xml:space="preserve"> PAGEREF _Toc76836984 \h </w:instrText>
             </w:r>
             <w:r>
               <w:rPr>
@@ -751,7 +961,7 @@
                 <w:noProof/>
                 <w:webHidden/>
               </w:rPr>
-              <w:t>6</w:t>
+              <w:t>7</w:t>
             </w:r>
             <w:r>
               <w:rPr>
@@ -805,7 +1015,7 @@
           <w:bCs/>
         </w:rPr>
       </w:pPr>
-      <w:bookmarkStart w:id="0" w:name="_Toc76818245"/>
+      <w:bookmarkStart w:id="0" w:name="_Toc76836977"/>
       <w:r>
         <w:rPr>
           <w:bCs/>
@@ -820,7 +1030,7 @@
         <w:pStyle w:val="Balk1"/>
         <w:ind w:firstLine="0"/>
       </w:pPr>
-      <w:bookmarkStart w:id="1" w:name="_Toc76818246"/>
+      <w:bookmarkStart w:id="1" w:name="_Toc76836978"/>
       <w:r>
         <w:rPr>
           <w:bCs/>
@@ -831,6 +1041,17 @@
         <w:t xml:space="preserve"> Part A: Pre-design Stage</w:t>
       </w:r>
       <w:bookmarkEnd w:id="1"/>
+    </w:p>
+    <w:p/>
+    <w:p>
+      <w:pPr>
+        <w:pStyle w:val="Balk2"/>
+      </w:pPr>
+      <w:bookmarkStart w:id="2" w:name="_Toc76836979"/>
+      <w:r>
+        <w:t>1.</w:t>
+      </w:r>
+      <w:bookmarkEnd w:id="2"/>
     </w:p>
     <w:p/>
     <w:p>
@@ -1831,31 +2052,7 @@
             <w:rPr>
               <w:rFonts w:ascii="Cambria Math" w:hAnsi="Cambria Math"/>
             </w:rPr>
-            <m:t>=</m:t>
-          </m:r>
-          <m:r>
-            <w:rPr>
-              <w:rFonts w:ascii="Cambria Math" w:hAnsi="Cambria Math"/>
-            </w:rPr>
-            <m:t>1494</m:t>
-          </m:r>
-          <m:r>
-            <w:rPr>
-              <w:rFonts w:ascii="Cambria Math" w:hAnsi="Cambria Math"/>
-            </w:rPr>
-            <m:t>.</m:t>
-          </m:r>
-          <m:r>
-            <w:rPr>
-              <w:rFonts w:ascii="Cambria Math" w:hAnsi="Cambria Math"/>
-            </w:rPr>
-            <m:t>38</m:t>
-          </m:r>
-          <m:r>
-            <w:rPr>
-              <w:rFonts w:ascii="Cambria Math" w:hAnsi="Cambria Math"/>
-            </w:rPr>
-            <m:t>7 rad/s</m:t>
+            <m:t>=1494.387 rad/s</m:t>
           </m:r>
         </m:oMath>
       </m:oMathPara>
@@ -2184,25 +2381,7 @@
             <w:rPr>
               <w:rFonts w:ascii="Cambria Math" w:hAnsi="Cambria Math"/>
             </w:rPr>
-            <m:t>=</m:t>
-          </m:r>
-          <m:r>
-            <m:rPr>
-              <m:sty m:val="bi"/>
-            </m:rPr>
-            <w:rPr>
-              <w:rFonts w:ascii="Cambria Math" w:hAnsi="Cambria Math"/>
-            </w:rPr>
-            <m:t>373.597</m:t>
-          </m:r>
-          <m:r>
-            <m:rPr>
-              <m:sty m:val="bi"/>
-            </m:rPr>
-            <w:rPr>
-              <w:rFonts w:ascii="Cambria Math" w:hAnsi="Cambria Math"/>
-            </w:rPr>
-            <m:t xml:space="preserve">  rad/s </m:t>
+            <m:t xml:space="preserve">=373.597  rad/s </m:t>
           </m:r>
         </m:oMath>
       </m:oMathPara>
@@ -2434,13 +2613,7 @@
             <w:rPr>
               <w:rFonts w:ascii="Cambria Math" w:eastAsiaTheme="minorEastAsia" w:hAnsi="Cambria Math"/>
             </w:rPr>
-            <m:t>=</m:t>
-          </m:r>
-          <m:r>
-            <w:rPr>
-              <w:rFonts w:ascii="Cambria Math" w:eastAsiaTheme="minorEastAsia" w:hAnsi="Cambria Math"/>
-            </w:rPr>
-            <m:t>43.953 rad/s</m:t>
+            <m:t>=43.953 rad/s</m:t>
           </m:r>
         </m:oMath>
       </m:oMathPara>
@@ -2618,19 +2791,7 @@
             <w:rPr>
               <w:rFonts w:ascii="Cambria Math" w:eastAsiaTheme="minorEastAsia" w:hAnsi="Cambria Math"/>
             </w:rPr>
-            <m:t>=43.953 *</m:t>
-          </m:r>
-          <m:r>
-            <w:rPr>
-              <w:rFonts w:ascii="Cambria Math" w:eastAsiaTheme="minorEastAsia" w:hAnsi="Cambria Math"/>
-            </w:rPr>
-            <m:t>0.3</m:t>
-          </m:r>
-          <m:r>
-            <w:rPr>
-              <w:rFonts w:ascii="Cambria Math" w:eastAsiaTheme="minorEastAsia" w:hAnsi="Cambria Math"/>
-            </w:rPr>
-            <m:t>*</m:t>
+            <m:t>=43.953 *0.3*</m:t>
           </m:r>
           <m:f>
             <m:fPr>
@@ -2719,12 +2880,21 @@
     </w:p>
     <w:p>
       <w:pPr>
-        <w:rPr>
-          <w:rFonts w:eastAsiaTheme="minorEastAsia"/>
-          <w:b/>
-        </w:rPr>
-      </w:pPr>
-    </w:p>
+        <w:pStyle w:val="Balk2"/>
+        <w:rPr>
+          <w:rFonts w:eastAsiaTheme="minorEastAsia"/>
+        </w:rPr>
+      </w:pPr>
+      <w:bookmarkStart w:id="3" w:name="_Toc76836980"/>
+      <w:r>
+        <w:rPr>
+          <w:rFonts w:eastAsiaTheme="minorEastAsia"/>
+        </w:rPr>
+        <w:t>2.</w:t>
+      </w:r>
+      <w:bookmarkEnd w:id="3"/>
+    </w:p>
+    <w:p/>
     <w:p>
       <w:r>
         <w:t>The maximum speed of the motor is given in the project description</w:t>
@@ -3457,13 +3627,7 @@
                 <w:rPr>
                   <w:rFonts w:ascii="Cambria Math" w:eastAsiaTheme="minorEastAsia" w:hAnsi="Cambria Math"/>
                 </w:rPr>
-                <m:t>s</m:t>
-              </m:r>
-              <m:r>
-                <w:rPr>
-                  <w:rFonts w:ascii="Cambria Math" w:eastAsiaTheme="minorEastAsia" w:hAnsi="Cambria Math"/>
-                </w:rPr>
-                <m:t>=</m:t>
+                <m:t>s=</m:t>
               </m:r>
             </m:sub>
           </m:sSub>
@@ -3552,19 +3716,7 @@
             <w:rPr>
               <w:rFonts w:ascii="Cambria Math" w:hAnsi="Cambria Math"/>
             </w:rPr>
-            <m:t>932</m:t>
-          </m:r>
-          <m:r>
-            <w:rPr>
-              <w:rFonts w:ascii="Cambria Math" w:hAnsi="Cambria Math"/>
-            </w:rPr>
-            <m:t>*</m:t>
-          </m:r>
-          <m:r>
-            <w:rPr>
-              <w:rFonts w:ascii="Cambria Math" w:hAnsi="Cambria Math"/>
-            </w:rPr>
-            <m:t>11</m:t>
+            <m:t>932*11</m:t>
           </m:r>
         </m:oMath>
       </m:oMathPara>
@@ -3625,24 +3777,1628 @@
         </m:oMath>
       </m:oMathPara>
     </w:p>
-    <w:p>
-      <w:pPr>
-        <w:rPr>
+    <w:p/>
+    <w:p>
+      <w:pPr>
+        <w:pStyle w:val="Balk1"/>
+        <w:ind w:firstLine="0"/>
+        <w:rPr>
+          <w:b w:val="0"/>
+          <w:bCs/>
+        </w:rPr>
+      </w:pPr>
+      <w:bookmarkStart w:id="4" w:name="_Toc76836981"/>
+      <w:r>
+        <w:rPr>
+          <w:bCs/>
+        </w:rPr>
+        <w:t>3.</w:t>
+      </w:r>
+      <w:r>
+        <w:rPr>
+          <w:bCs/>
+        </w:rPr>
+        <w:t xml:space="preserve"> Part B: Sinusoidal PWM</w:t>
+      </w:r>
+      <w:bookmarkEnd w:id="4"/>
+    </w:p>
+    <w:p/>
+    <w:p>
+      <w:r>
+        <w:t xml:space="preserve">In this part, we are expected to implement a motor drive using sinusoidal PWM (Sine-PWM), and implement a cascaded speed and current controller using </w:t>
+      </w:r>
+      <m:oMath>
+        <m:sSub>
+          <m:sSubPr>
+            <m:ctrlPr>
+              <w:rPr>
+                <w:rFonts w:ascii="Cambria Math" w:hAnsi="Cambria Math"/>
+                <w:i/>
+              </w:rPr>
+            </m:ctrlPr>
+          </m:sSubPr>
+          <m:e>
+            <m:r>
+              <w:rPr>
+                <w:rFonts w:ascii="Cambria Math" w:hAnsi="Cambria Math"/>
+              </w:rPr>
+              <m:t>i</m:t>
+            </m:r>
+          </m:e>
+          <m:sub>
+            <m:r>
+              <w:rPr>
+                <w:rFonts w:ascii="Cambria Math" w:hAnsi="Cambria Math"/>
+              </w:rPr>
+              <m:t>d</m:t>
+            </m:r>
+          </m:sub>
+        </m:sSub>
+        <m:r>
+          <w:rPr>
+            <w:rFonts w:ascii="Cambria Math" w:hAnsi="Cambria Math"/>
+          </w:rPr>
+          <m:t>-</m:t>
+        </m:r>
+        <m:sSub>
+          <m:sSubPr>
+            <m:ctrlPr>
+              <w:rPr>
+                <w:rFonts w:ascii="Cambria Math" w:hAnsi="Cambria Math"/>
+                <w:i/>
+              </w:rPr>
+            </m:ctrlPr>
+          </m:sSubPr>
+          <m:e>
+            <m:r>
+              <w:rPr>
+                <w:rFonts w:ascii="Cambria Math" w:hAnsi="Cambria Math"/>
+              </w:rPr>
+              <m:t>i</m:t>
+            </m:r>
+          </m:e>
+          <m:sub>
+            <m:r>
+              <w:rPr>
+                <w:rFonts w:ascii="Cambria Math" w:hAnsi="Cambria Math"/>
+              </w:rPr>
+              <m:t>q</m:t>
+            </m:r>
+          </m:sub>
+        </m:sSub>
+        <m:r>
+          <w:rPr>
+            <w:rFonts w:ascii="Cambria Math" w:hAnsi="Cambria Math"/>
+          </w:rPr>
+          <m:t xml:space="preserve"> </m:t>
+        </m:r>
+      </m:oMath>
+      <w:r>
+        <w:t>parameters</w:t>
+      </w:r>
+    </w:p>
+    <w:p>
+      <w:pPr>
+        <w:pStyle w:val="Balk2"/>
+      </w:pPr>
+      <w:bookmarkStart w:id="5" w:name="_Toc76836982"/>
+      <w:r>
+        <w:t>1.</w:t>
+      </w:r>
+      <w:bookmarkEnd w:id="5"/>
+    </w:p>
+    <w:p>
+      <w:pPr>
+        <w:ind w:firstLine="0"/>
+      </w:pPr>
+    </w:p>
+    <w:p>
+      <w:r>
+        <w:rPr>
+          <w:lang w:val="en-GB"/>
+        </w:rPr>
+        <w:t xml:space="preserve">In this section , firstly , we need to calculate </w:t>
+      </w:r>
+      <w:r>
+        <w:t>the equivalent inertia and the load seen at the electric machine shaft. Also, there is a single speed gear box connected between electric motor and wheels with 8.5 gear ratio.</w:t>
+      </w:r>
+    </w:p>
+    <w:p>
+      <w:pPr>
+        <w:rPr>
+          <w:rFonts w:ascii="Cambria Math" w:eastAsiaTheme="minorEastAsia" w:hAnsi="Cambria Math"/>
+          <w:i/>
+          <w:lang w:val="en-GB"/>
+        </w:rPr>
+      </w:pPr>
+      <m:oMathPara>
+        <m:oMath>
+          <m:f>
+            <m:fPr>
+              <m:ctrlPr>
+                <w:rPr>
+                  <w:rFonts w:ascii="Cambria Math" w:hAnsi="Cambria Math"/>
+                  <w:i/>
+                  <w:lang w:val="en-GB"/>
+                </w:rPr>
+              </m:ctrlPr>
+            </m:fPr>
+            <m:num>
+              <m:sSub>
+                <m:sSubPr>
+                  <m:ctrlPr>
+                    <w:rPr>
+                      <w:rFonts w:ascii="Cambria Math" w:hAnsi="Cambria Math"/>
+                      <w:i/>
+                      <w:lang w:val="en-GB"/>
+                    </w:rPr>
+                  </m:ctrlPr>
+                </m:sSubPr>
+                <m:e>
+                  <m:r>
+                    <w:rPr>
+                      <w:rFonts w:ascii="Cambria Math" w:hAnsi="Cambria Math"/>
+                      <w:lang w:val="en-GB"/>
+                    </w:rPr>
+                    <m:t>w</m:t>
+                  </m:r>
+                </m:e>
+                <m:sub>
+                  <m:r>
+                    <w:rPr>
+                      <w:rFonts w:ascii="Cambria Math" w:hAnsi="Cambria Math"/>
+                      <w:lang w:val="en-GB"/>
+                    </w:rPr>
+                    <m:t>em</m:t>
+                  </m:r>
+                </m:sub>
+              </m:sSub>
+            </m:num>
+            <m:den>
+              <m:sSub>
+                <m:sSubPr>
+                  <m:ctrlPr>
+                    <w:rPr>
+                      <w:rFonts w:ascii="Cambria Math" w:hAnsi="Cambria Math"/>
+                      <w:i/>
+                      <w:lang w:val="en-GB"/>
+                    </w:rPr>
+                  </m:ctrlPr>
+                </m:sSubPr>
+                <m:e>
+                  <m:r>
+                    <w:rPr>
+                      <w:rFonts w:ascii="Cambria Math" w:hAnsi="Cambria Math"/>
+                      <w:lang w:val="en-GB"/>
+                    </w:rPr>
+                    <m:t>w</m:t>
+                  </m:r>
+                </m:e>
+                <m:sub>
+                  <m:r>
+                    <w:rPr>
+                      <w:rFonts w:ascii="Cambria Math" w:hAnsi="Cambria Math"/>
+                      <w:lang w:val="en-GB"/>
+                    </w:rPr>
+                    <m:t>wheels</m:t>
+                  </m:r>
+                </m:sub>
+              </m:sSub>
+            </m:den>
+          </m:f>
+          <m:r>
+            <w:rPr>
+              <w:rFonts w:ascii="Cambria Math" w:hAnsi="Cambria Math"/>
+              <w:lang w:val="en-GB"/>
+            </w:rPr>
+            <m:t>=8.5</m:t>
+          </m:r>
+        </m:oMath>
+      </m:oMathPara>
+    </w:p>
+    <w:p>
+      <w:pPr>
+        <w:rPr>
+          <w:lang w:val="en-GB"/>
+        </w:rPr>
+      </w:pPr>
+      <w:r>
+        <w:rPr>
+          <w:lang w:val="en-GB"/>
+        </w:rPr>
+        <w:t>The equivalent inertia is found as follows :</w:t>
+      </w:r>
+    </w:p>
+    <w:p>
+      <w:pPr>
+        <w:rPr>
+          <w:rFonts w:eastAsiaTheme="minorEastAsia"/>
+          <w:lang w:val="en-GB"/>
+        </w:rPr>
+      </w:pPr>
+      <m:oMathPara>
+        <m:oMath>
+          <m:sSub>
+            <m:sSubPr>
+              <m:ctrlPr>
+                <w:rPr>
+                  <w:rFonts w:ascii="Cambria Math" w:hAnsi="Cambria Math"/>
+                  <w:i/>
+                  <w:lang w:val="en-GB"/>
+                </w:rPr>
+              </m:ctrlPr>
+            </m:sSubPr>
+            <m:e>
+              <m:r>
+                <w:rPr>
+                  <w:rFonts w:ascii="Cambria Math" w:hAnsi="Cambria Math"/>
+                  <w:lang w:val="en-GB"/>
+                </w:rPr>
+                <m:t>J</m:t>
+              </m:r>
+            </m:e>
+            <m:sub>
+              <m:r>
+                <w:rPr>
+                  <w:rFonts w:ascii="Cambria Math" w:hAnsi="Cambria Math"/>
+                  <w:lang w:val="en-GB"/>
+                </w:rPr>
+                <m:t>eq</m:t>
+              </m:r>
+            </m:sub>
+          </m:sSub>
+          <m:r>
+            <w:rPr>
+              <w:rFonts w:ascii="Cambria Math" w:hAnsi="Cambria Math"/>
+              <w:lang w:val="en-GB"/>
+            </w:rPr>
+            <m:t>=</m:t>
+          </m:r>
+          <m:sSub>
+            <m:sSubPr>
+              <m:ctrlPr>
+                <w:rPr>
+                  <w:rFonts w:ascii="Cambria Math" w:hAnsi="Cambria Math"/>
+                  <w:i/>
+                  <w:lang w:val="en-GB"/>
+                </w:rPr>
+              </m:ctrlPr>
+            </m:sSubPr>
+            <m:e>
+              <m:r>
+                <w:rPr>
+                  <w:rFonts w:ascii="Cambria Math" w:hAnsi="Cambria Math"/>
+                  <w:lang w:val="en-GB"/>
+                </w:rPr>
+                <m:t>J</m:t>
+              </m:r>
+            </m:e>
+            <m:sub>
+              <m:r>
+                <w:rPr>
+                  <w:rFonts w:ascii="Cambria Math" w:hAnsi="Cambria Math"/>
+                  <w:lang w:val="en-GB"/>
+                </w:rPr>
+                <m:t>rotor</m:t>
+              </m:r>
+            </m:sub>
+          </m:sSub>
+          <m:r>
+            <w:rPr>
+              <w:rFonts w:ascii="Cambria Math" w:hAnsi="Cambria Math"/>
+              <w:lang w:val="en-GB"/>
+            </w:rPr>
+            <m:t>+4*</m:t>
+          </m:r>
+          <m:sSub>
+            <m:sSubPr>
+              <m:ctrlPr>
+                <w:rPr>
+                  <w:rFonts w:ascii="Cambria Math" w:hAnsi="Cambria Math"/>
+                  <w:i/>
+                  <w:lang w:val="en-GB"/>
+                </w:rPr>
+              </m:ctrlPr>
+            </m:sSubPr>
+            <m:e>
+              <m:r>
+                <w:rPr>
+                  <w:rFonts w:ascii="Cambria Math" w:hAnsi="Cambria Math"/>
+                  <w:lang w:val="en-GB"/>
+                </w:rPr>
+                <m:t>J</m:t>
+              </m:r>
+            </m:e>
+            <m:sub>
+              <m:r>
+                <w:rPr>
+                  <w:rFonts w:ascii="Cambria Math" w:hAnsi="Cambria Math"/>
+                  <w:lang w:val="en-GB"/>
+                </w:rPr>
+                <m:t>single wheel_em</m:t>
+              </m:r>
+            </m:sub>
+          </m:sSub>
+          <m:r>
+            <w:rPr>
+              <w:rFonts w:ascii="Cambria Math" w:hAnsi="Cambria Math"/>
+              <w:lang w:val="en-GB"/>
+            </w:rPr>
+            <m:t>+</m:t>
+          </m:r>
+          <m:sSub>
+            <m:sSubPr>
+              <m:ctrlPr>
+                <w:rPr>
+                  <w:rFonts w:ascii="Cambria Math" w:hAnsi="Cambria Math"/>
+                  <w:i/>
+                  <w:lang w:val="en-GB"/>
+                </w:rPr>
+              </m:ctrlPr>
+            </m:sSubPr>
+            <m:e>
+              <m:r>
+                <w:rPr>
+                  <w:rFonts w:ascii="Cambria Math" w:hAnsi="Cambria Math"/>
+                  <w:lang w:val="en-GB"/>
+                </w:rPr>
+                <m:t>J</m:t>
+              </m:r>
+            </m:e>
+            <m:sub>
+              <m:r>
+                <w:rPr>
+                  <w:rFonts w:ascii="Cambria Math" w:hAnsi="Cambria Math"/>
+                  <w:lang w:val="en-GB"/>
+                </w:rPr>
+                <m:t>M-em</m:t>
+              </m:r>
+            </m:sub>
+          </m:sSub>
+          <m:r>
+            <w:rPr>
+              <w:rFonts w:ascii="Cambria Math" w:hAnsi="Cambria Math"/>
+              <w:lang w:val="en-GB"/>
+            </w:rPr>
+            <m:t xml:space="preserve"> </m:t>
+          </m:r>
+        </m:oMath>
+      </m:oMathPara>
+    </w:p>
+    <w:p>
+      <w:pPr>
+        <w:rPr>
+          <w:rFonts w:eastAsiaTheme="minorEastAsia"/>
+          <w:lang w:val="en-GB"/>
+        </w:rPr>
+      </w:pPr>
+    </w:p>
+    <w:p>
+      <w:pPr>
+        <w:rPr>
+          <w:lang w:val="en-GB"/>
+        </w:rPr>
+      </w:pPr>
+      <w:r>
+        <w:rPr>
+          <w:lang w:val="en-GB"/>
+        </w:rPr>
+        <w:t>We know the inertia on the wheel. But this inertia is on the load side. Therefore, we need to transfer this to the electric machine side with the gear ratio. We can do this as follows:</w:t>
+      </w:r>
+    </w:p>
+    <w:p>
+      <w:pPr>
+        <w:rPr>
+          <w:lang w:val="en-GB"/>
+        </w:rPr>
+      </w:pPr>
+    </w:p>
+    <w:p>
+      <w:pPr>
+        <w:rPr>
+          <w:rFonts w:ascii="Cambria Math" w:eastAsiaTheme="minorEastAsia" w:hAnsi="Cambria Math"/>
+          <w:i/>
+          <w:lang w:val="en-GB"/>
+        </w:rPr>
+      </w:pPr>
+      <m:oMathPara>
+        <m:oMath>
+          <m:sSub>
+            <m:sSubPr>
+              <m:ctrlPr>
+                <w:rPr>
+                  <w:rFonts w:ascii="Cambria Math" w:hAnsi="Cambria Math"/>
+                  <w:i/>
+                  <w:lang w:val="en-GB"/>
+                </w:rPr>
+              </m:ctrlPr>
+            </m:sSubPr>
+            <m:e>
+              <m:r>
+                <w:rPr>
+                  <w:rFonts w:ascii="Cambria Math" w:hAnsi="Cambria Math"/>
+                  <w:lang w:val="en-GB"/>
+                </w:rPr>
+                <m:t>J</m:t>
+              </m:r>
+            </m:e>
+            <m:sub>
+              <m:r>
+                <w:rPr>
+                  <w:rFonts w:ascii="Cambria Math" w:hAnsi="Cambria Math"/>
+                  <w:lang w:val="en-GB"/>
+                </w:rPr>
+                <m:t>single wheel_em</m:t>
+              </m:r>
+            </m:sub>
+          </m:sSub>
+          <m:r>
+            <w:rPr>
+              <w:rFonts w:ascii="Cambria Math" w:hAnsi="Cambria Math"/>
+              <w:lang w:val="en-GB"/>
+            </w:rPr>
+            <m:t>=</m:t>
+          </m:r>
+          <m:f>
+            <m:fPr>
+              <m:ctrlPr>
+                <w:rPr>
+                  <w:rFonts w:ascii="Cambria Math" w:hAnsi="Cambria Math"/>
+                  <w:i/>
+                  <w:lang w:val="en-GB"/>
+                </w:rPr>
+              </m:ctrlPr>
+            </m:fPr>
+            <m:num>
+              <m:sSub>
+                <m:sSubPr>
+                  <m:ctrlPr>
+                    <w:rPr>
+                      <w:rFonts w:ascii="Cambria Math" w:hAnsi="Cambria Math"/>
+                      <w:i/>
+                      <w:lang w:val="en-GB"/>
+                    </w:rPr>
+                  </m:ctrlPr>
+                </m:sSubPr>
+                <m:e>
+                  <m:r>
+                    <w:rPr>
+                      <w:rFonts w:ascii="Cambria Math" w:hAnsi="Cambria Math"/>
+                      <w:lang w:val="en-GB"/>
+                    </w:rPr>
+                    <m:t>J</m:t>
+                  </m:r>
+                </m:e>
+                <m:sub>
+                  <m:r>
+                    <w:rPr>
+                      <w:rFonts w:ascii="Cambria Math" w:hAnsi="Cambria Math"/>
+                      <w:lang w:val="en-GB"/>
+                    </w:rPr>
+                    <m:t>single wheel</m:t>
+                  </m:r>
+                </m:sub>
+              </m:sSub>
+            </m:num>
+            <m:den>
+              <m:r>
+                <w:rPr>
+                  <w:rFonts w:ascii="Cambria Math" w:hAnsi="Cambria Math"/>
+                  <w:lang w:val="en-GB"/>
+                </w:rPr>
+                <m:t>gear rati</m:t>
+              </m:r>
+              <m:sSup>
+                <m:sSupPr>
+                  <m:ctrlPr>
+                    <w:rPr>
+                      <w:rFonts w:ascii="Cambria Math" w:hAnsi="Cambria Math"/>
+                      <w:i/>
+                      <w:lang w:val="en-GB"/>
+                    </w:rPr>
+                  </m:ctrlPr>
+                </m:sSupPr>
+                <m:e>
+                  <m:r>
+                    <w:rPr>
+                      <w:rFonts w:ascii="Cambria Math" w:hAnsi="Cambria Math"/>
+                      <w:lang w:val="en-GB"/>
+                    </w:rPr>
+                    <m:t>o</m:t>
+                  </m:r>
+                </m:e>
+                <m:sup>
+                  <m:r>
+                    <w:rPr>
+                      <w:rFonts w:ascii="Cambria Math" w:hAnsi="Cambria Math"/>
+                      <w:lang w:val="en-GB"/>
+                    </w:rPr>
+                    <m:t>2</m:t>
+                  </m:r>
+                </m:sup>
+              </m:sSup>
+            </m:den>
+          </m:f>
+        </m:oMath>
+      </m:oMathPara>
+    </w:p>
+    <w:p>
+      <w:pPr>
+        <w:rPr>
+          <w:rFonts w:ascii="Cambria Math" w:eastAsiaTheme="minorEastAsia" w:hAnsi="Cambria Math"/>
+          <w:i/>
+          <w:lang w:val="en-GB"/>
+        </w:rPr>
+      </w:pPr>
+      <m:oMathPara>
+        <m:oMath>
+          <m:sSub>
+            <m:sSubPr>
+              <m:ctrlPr>
+                <w:rPr>
+                  <w:rFonts w:ascii="Cambria Math" w:hAnsi="Cambria Math"/>
+                  <w:i/>
+                  <w:lang w:val="en-GB"/>
+                </w:rPr>
+              </m:ctrlPr>
+            </m:sSubPr>
+            <m:e>
+              <m:r>
+                <w:rPr>
+                  <w:rFonts w:ascii="Cambria Math" w:hAnsi="Cambria Math"/>
+                  <w:lang w:val="en-GB"/>
+                </w:rPr>
+                <m:t>J</m:t>
+              </m:r>
+            </m:e>
+            <m:sub>
+              <m:r>
+                <w:rPr>
+                  <w:rFonts w:ascii="Cambria Math" w:hAnsi="Cambria Math"/>
+                  <w:lang w:val="en-GB"/>
+                </w:rPr>
+                <m:t>single wheel_em</m:t>
+              </m:r>
+            </m:sub>
+          </m:sSub>
+          <m:r>
+            <w:rPr>
+              <w:rFonts w:ascii="Cambria Math" w:hAnsi="Cambria Math"/>
+              <w:lang w:val="en-GB"/>
+            </w:rPr>
+            <m:t>=</m:t>
+          </m:r>
+          <m:f>
+            <m:fPr>
+              <m:ctrlPr>
+                <w:rPr>
+                  <w:rFonts w:ascii="Cambria Math" w:hAnsi="Cambria Math"/>
+                  <w:i/>
+                  <w:lang w:val="en-GB"/>
+                </w:rPr>
+              </m:ctrlPr>
+            </m:fPr>
+            <m:num>
+              <m:r>
+                <w:rPr>
+                  <w:rFonts w:ascii="Cambria Math" w:hAnsi="Cambria Math"/>
+                  <w:lang w:val="en-GB"/>
+                </w:rPr>
+                <m:t>1</m:t>
+              </m:r>
+            </m:num>
+            <m:den>
+              <m:sSup>
+                <m:sSupPr>
+                  <m:ctrlPr>
+                    <w:rPr>
+                      <w:rFonts w:ascii="Cambria Math" w:hAnsi="Cambria Math"/>
+                      <w:i/>
+                      <w:lang w:val="en-GB"/>
+                    </w:rPr>
+                  </m:ctrlPr>
+                </m:sSupPr>
+                <m:e>
+                  <m:r>
+                    <w:rPr>
+                      <w:rFonts w:ascii="Cambria Math" w:hAnsi="Cambria Math"/>
+                      <w:lang w:val="en-GB"/>
+                    </w:rPr>
+                    <m:t>8.5</m:t>
+                  </m:r>
+                </m:e>
+                <m:sup>
+                  <m:r>
+                    <w:rPr>
+                      <w:rFonts w:ascii="Cambria Math" w:hAnsi="Cambria Math"/>
+                      <w:lang w:val="en-GB"/>
+                    </w:rPr>
+                    <m:t>2</m:t>
+                  </m:r>
+                </m:sup>
+              </m:sSup>
+            </m:den>
+          </m:f>
+        </m:oMath>
+      </m:oMathPara>
+    </w:p>
+    <w:p>
+      <w:pPr>
+        <w:rPr>
+          <w:rFonts w:ascii="Cambria Math" w:eastAsiaTheme="minorEastAsia" w:hAnsi="Cambria Math"/>
+          <w:i/>
+          <w:lang w:val="en-GB"/>
+        </w:rPr>
+      </w:pPr>
+      <m:oMathPara>
+        <m:oMath>
+          <m:sSub>
+            <m:sSubPr>
+              <m:ctrlPr>
+                <w:rPr>
+                  <w:rFonts w:ascii="Cambria Math" w:hAnsi="Cambria Math"/>
+                  <w:i/>
+                  <w:lang w:val="en-GB"/>
+                </w:rPr>
+              </m:ctrlPr>
+            </m:sSubPr>
+            <m:e>
+              <m:r>
+                <w:rPr>
+                  <w:rFonts w:ascii="Cambria Math" w:hAnsi="Cambria Math"/>
+                  <w:lang w:val="en-GB"/>
+                </w:rPr>
+                <m:t>J</m:t>
+              </m:r>
+            </m:e>
+            <m:sub>
+              <m:r>
+                <w:rPr>
+                  <w:rFonts w:ascii="Cambria Math" w:hAnsi="Cambria Math"/>
+                  <w:lang w:val="en-GB"/>
+                </w:rPr>
+                <m:t>single wheel_em</m:t>
+              </m:r>
+            </m:sub>
+          </m:sSub>
+          <m:r>
+            <w:rPr>
+              <w:rFonts w:ascii="Cambria Math" w:hAnsi="Cambria Math"/>
+              <w:lang w:val="en-GB"/>
+            </w:rPr>
+            <m:t>=0.0138 kg</m:t>
+          </m:r>
+          <m:sSup>
+            <m:sSupPr>
+              <m:ctrlPr>
+                <w:rPr>
+                  <w:rFonts w:ascii="Cambria Math" w:hAnsi="Cambria Math"/>
+                  <w:i/>
+                  <w:lang w:val="en-GB"/>
+                </w:rPr>
+              </m:ctrlPr>
+            </m:sSupPr>
+            <m:e>
+              <m:r>
+                <w:rPr>
+                  <w:rFonts w:ascii="Cambria Math" w:hAnsi="Cambria Math"/>
+                  <w:lang w:val="en-GB"/>
+                </w:rPr>
+                <m:t>m</m:t>
+              </m:r>
+            </m:e>
+            <m:sup>
+              <m:r>
+                <w:rPr>
+                  <w:rFonts w:ascii="Cambria Math" w:hAnsi="Cambria Math"/>
+                  <w:lang w:val="en-GB"/>
+                </w:rPr>
+                <m:t>2</m:t>
+              </m:r>
+            </m:sup>
+          </m:sSup>
+        </m:oMath>
+      </m:oMathPara>
+    </w:p>
+    <w:p>
+      <w:pPr>
+        <w:rPr>
+          <w:rFonts w:ascii="Cambria Math" w:eastAsiaTheme="minorEastAsia" w:hAnsi="Cambria Math"/>
+          <w:i/>
+          <w:lang w:val="en-GB"/>
+        </w:rPr>
+      </w:pPr>
+    </w:p>
+    <w:p>
+      <w:r>
+        <w:t>Now we need to calculate the inertia of the vehicle. Since the result we found will be on the load side, we need to transfer it to the electric machine side with the gear ratio.</w:t>
+      </w:r>
+    </w:p>
+    <w:p>
+      <w:pPr>
+        <w:rPr>
+          <w:rFonts w:eastAsiaTheme="minorEastAsia"/>
+          <w:lang w:val="en-GB"/>
+        </w:rPr>
+      </w:pPr>
+      <m:oMathPara>
+        <m:oMath>
+          <m:sSub>
+            <m:sSubPr>
+              <m:ctrlPr>
+                <w:rPr>
+                  <w:rFonts w:ascii="Cambria Math" w:hAnsi="Cambria Math"/>
+                  <w:i/>
+                  <w:lang w:val="en-GB"/>
+                </w:rPr>
+              </m:ctrlPr>
+            </m:sSubPr>
+            <m:e>
+              <m:r>
+                <w:rPr>
+                  <w:rFonts w:ascii="Cambria Math" w:hAnsi="Cambria Math"/>
+                  <w:lang w:val="en-GB"/>
+                </w:rPr>
+                <m:t>J</m:t>
+              </m:r>
+            </m:e>
+            <m:sub>
+              <m:r>
+                <w:rPr>
+                  <w:rFonts w:ascii="Cambria Math" w:hAnsi="Cambria Math"/>
+                  <w:lang w:val="en-GB"/>
+                </w:rPr>
+                <m:t>M-em</m:t>
+              </m:r>
+            </m:sub>
+          </m:sSub>
+          <m:r>
+            <w:rPr>
+              <w:rFonts w:ascii="Cambria Math" w:hAnsi="Cambria Math"/>
+              <w:lang w:val="en-GB"/>
+            </w:rPr>
+            <m:t>=M*</m:t>
+          </m:r>
+          <m:sSup>
+            <m:sSupPr>
+              <m:ctrlPr>
+                <w:rPr>
+                  <w:rFonts w:ascii="Cambria Math" w:hAnsi="Cambria Math"/>
+                  <w:i/>
+                  <w:lang w:val="en-GB"/>
+                </w:rPr>
+              </m:ctrlPr>
+            </m:sSupPr>
+            <m:e>
+              <m:d>
+                <m:dPr>
+                  <m:ctrlPr>
+                    <w:rPr>
+                      <w:rFonts w:ascii="Cambria Math" w:hAnsi="Cambria Math"/>
+                      <w:i/>
+                      <w:lang w:val="en-GB"/>
+                    </w:rPr>
+                  </m:ctrlPr>
+                </m:dPr>
+                <m:e>
+                  <m:f>
+                    <m:fPr>
+                      <m:ctrlPr>
+                        <w:rPr>
+                          <w:rFonts w:ascii="Cambria Math" w:hAnsi="Cambria Math"/>
+                          <w:i/>
+                          <w:lang w:val="en-GB"/>
+                        </w:rPr>
+                      </m:ctrlPr>
+                    </m:fPr>
+                    <m:num>
+                      <m:r>
+                        <w:rPr>
+                          <w:rFonts w:ascii="Cambria Math" w:hAnsi="Cambria Math"/>
+                          <w:lang w:val="en-GB"/>
+                        </w:rPr>
+                        <m:t>radius</m:t>
+                      </m:r>
+                    </m:num>
+                    <m:den>
+                      <m:r>
+                        <w:rPr>
+                          <w:rFonts w:ascii="Cambria Math" w:hAnsi="Cambria Math"/>
+                          <w:lang w:val="en-GB"/>
+                        </w:rPr>
+                        <m:t>gear ratio</m:t>
+                      </m:r>
+                    </m:den>
+                  </m:f>
+                </m:e>
+              </m:d>
+            </m:e>
+            <m:sup>
+              <m:r>
+                <w:rPr>
+                  <w:rFonts w:ascii="Cambria Math" w:hAnsi="Cambria Math"/>
+                  <w:lang w:val="en-GB"/>
+                </w:rPr>
+                <m:t>2</m:t>
+              </m:r>
+            </m:sup>
+          </m:sSup>
+        </m:oMath>
+      </m:oMathPara>
+    </w:p>
+    <w:p>
+      <m:oMathPara>
+        <m:oMath>
+          <m:sSub>
+            <m:sSubPr>
+              <m:ctrlPr>
+                <w:rPr>
+                  <w:rFonts w:ascii="Cambria Math" w:hAnsi="Cambria Math"/>
+                  <w:i/>
+                  <w:lang w:val="en-GB"/>
+                </w:rPr>
+              </m:ctrlPr>
+            </m:sSubPr>
+            <m:e>
+              <m:r>
+                <w:rPr>
+                  <w:rFonts w:ascii="Cambria Math" w:hAnsi="Cambria Math"/>
+                  <w:lang w:val="en-GB"/>
+                </w:rPr>
+                <m:t>J</m:t>
+              </m:r>
+            </m:e>
+            <m:sub>
+              <m:r>
+                <w:rPr>
+                  <w:rFonts w:ascii="Cambria Math" w:hAnsi="Cambria Math"/>
+                  <w:lang w:val="en-GB"/>
+                </w:rPr>
+                <m:t>M-em</m:t>
+              </m:r>
+            </m:sub>
+          </m:sSub>
+          <m:r>
+            <w:rPr>
+              <w:rFonts w:ascii="Cambria Math" w:hAnsi="Cambria Math"/>
+              <w:lang w:val="en-GB"/>
+            </w:rPr>
+            <m:t>=1500*</m:t>
+          </m:r>
+          <m:sSup>
+            <m:sSupPr>
+              <m:ctrlPr>
+                <w:rPr>
+                  <w:rFonts w:ascii="Cambria Math" w:hAnsi="Cambria Math"/>
+                  <w:i/>
+                  <w:lang w:val="en-GB"/>
+                </w:rPr>
+              </m:ctrlPr>
+            </m:sSupPr>
+            <m:e>
+              <m:d>
+                <m:dPr>
+                  <m:ctrlPr>
+                    <w:rPr>
+                      <w:rFonts w:ascii="Cambria Math" w:hAnsi="Cambria Math"/>
+                      <w:i/>
+                      <w:lang w:val="en-GB"/>
+                    </w:rPr>
+                  </m:ctrlPr>
+                </m:dPr>
+                <m:e>
+                  <m:f>
+                    <m:fPr>
+                      <m:ctrlPr>
+                        <w:rPr>
+                          <w:rFonts w:ascii="Cambria Math" w:hAnsi="Cambria Math"/>
+                          <w:i/>
+                          <w:lang w:val="en-GB"/>
+                        </w:rPr>
+                      </m:ctrlPr>
+                    </m:fPr>
+                    <m:num>
+                      <m:r>
+                        <w:rPr>
+                          <w:rFonts w:ascii="Cambria Math" w:hAnsi="Cambria Math"/>
+                          <w:lang w:val="en-GB"/>
+                        </w:rPr>
+                        <m:t>0.3</m:t>
+                      </m:r>
+                    </m:num>
+                    <m:den>
+                      <m:r>
+                        <w:rPr>
+                          <w:rFonts w:ascii="Cambria Math" w:hAnsi="Cambria Math"/>
+                          <w:lang w:val="en-GB"/>
+                        </w:rPr>
+                        <m:t>8.5</m:t>
+                      </m:r>
+                    </m:den>
+                  </m:f>
+                </m:e>
+              </m:d>
+            </m:e>
+            <m:sup>
+              <m:r>
+                <w:rPr>
+                  <w:rFonts w:ascii="Cambria Math" w:hAnsi="Cambria Math"/>
+                  <w:lang w:val="en-GB"/>
+                </w:rPr>
+                <m:t>2</m:t>
+              </m:r>
+            </m:sup>
+          </m:sSup>
+        </m:oMath>
+      </m:oMathPara>
+    </w:p>
+    <w:p>
+      <w:pPr>
+        <w:rPr>
+          <w:rFonts w:eastAsiaTheme="minorEastAsia"/>
+          <w:lang w:val="en-GB"/>
+        </w:rPr>
+      </w:pPr>
+      <m:oMathPara>
+        <m:oMath>
+          <m:sSub>
+            <m:sSubPr>
+              <m:ctrlPr>
+                <w:rPr>
+                  <w:rFonts w:ascii="Cambria Math" w:hAnsi="Cambria Math"/>
+                  <w:i/>
+                  <w:lang w:val="en-GB"/>
+                </w:rPr>
+              </m:ctrlPr>
+            </m:sSubPr>
+            <m:e>
+              <m:r>
+                <w:rPr>
+                  <w:rFonts w:ascii="Cambria Math" w:hAnsi="Cambria Math"/>
+                  <w:lang w:val="en-GB"/>
+                </w:rPr>
+                <m:t>J</m:t>
+              </m:r>
+            </m:e>
+            <m:sub>
+              <m:r>
+                <w:rPr>
+                  <w:rFonts w:ascii="Cambria Math" w:hAnsi="Cambria Math"/>
+                  <w:lang w:val="en-GB"/>
+                </w:rPr>
+                <m:t>M-em</m:t>
+              </m:r>
+            </m:sub>
+          </m:sSub>
+          <m:r>
+            <w:rPr>
+              <w:rFonts w:ascii="Cambria Math" w:hAnsi="Cambria Math"/>
+              <w:lang w:val="en-GB"/>
+            </w:rPr>
+            <m:t>=1.868 kg</m:t>
+          </m:r>
+          <m:sSup>
+            <m:sSupPr>
+              <m:ctrlPr>
+                <w:rPr>
+                  <w:rFonts w:ascii="Cambria Math" w:hAnsi="Cambria Math"/>
+                  <w:i/>
+                  <w:lang w:val="en-GB"/>
+                </w:rPr>
+              </m:ctrlPr>
+            </m:sSupPr>
+            <m:e>
+              <m:r>
+                <w:rPr>
+                  <w:rFonts w:ascii="Cambria Math" w:hAnsi="Cambria Math"/>
+                  <w:lang w:val="en-GB"/>
+                </w:rPr>
+                <m:t>m</m:t>
+              </m:r>
+            </m:e>
+            <m:sup>
+              <m:r>
+                <w:rPr>
+                  <w:rFonts w:ascii="Cambria Math" w:hAnsi="Cambria Math"/>
+                  <w:lang w:val="en-GB"/>
+                </w:rPr>
+                <m:t>2</m:t>
+              </m:r>
+            </m:sup>
+          </m:sSup>
+        </m:oMath>
+      </m:oMathPara>
+    </w:p>
+    <w:p>
+      <w:pPr>
+        <w:rPr>
+          <w:rFonts w:eastAsiaTheme="minorEastAsia"/>
+          <w:lang w:val="en-GB"/>
+        </w:rPr>
+      </w:pPr>
+    </w:p>
+    <w:p>
+      <w:r>
+        <w:t>Since all inertia values are found and transferred to the electric machine side, the equivalent inertia is as follows:</w:t>
+      </w:r>
+    </w:p>
+    <w:p>
+      <w:pPr>
+        <w:rPr>
+          <w:rFonts w:eastAsiaTheme="minorEastAsia"/>
+          <w:lang w:val="en-GB"/>
+        </w:rPr>
+      </w:pPr>
+      <m:oMathPara>
+        <m:oMath>
+          <m:sSub>
+            <m:sSubPr>
+              <m:ctrlPr>
+                <w:rPr>
+                  <w:rFonts w:ascii="Cambria Math" w:hAnsi="Cambria Math"/>
+                  <w:i/>
+                  <w:lang w:val="en-GB"/>
+                </w:rPr>
+              </m:ctrlPr>
+            </m:sSubPr>
+            <m:e>
+              <m:r>
+                <w:rPr>
+                  <w:rFonts w:ascii="Cambria Math" w:hAnsi="Cambria Math"/>
+                  <w:lang w:val="en-GB"/>
+                </w:rPr>
+                <m:t>J</m:t>
+              </m:r>
+            </m:e>
+            <m:sub>
+              <m:r>
+                <w:rPr>
+                  <w:rFonts w:ascii="Cambria Math" w:hAnsi="Cambria Math"/>
+                  <w:lang w:val="en-GB"/>
+                </w:rPr>
+                <m:t>eq</m:t>
+              </m:r>
+            </m:sub>
+          </m:sSub>
+          <m:r>
+            <w:rPr>
+              <w:rFonts w:ascii="Cambria Math" w:hAnsi="Cambria Math"/>
+              <w:lang w:val="en-GB"/>
+            </w:rPr>
+            <m:t>=0.5+4*0.0138+1.868</m:t>
+          </m:r>
+        </m:oMath>
+      </m:oMathPara>
+    </w:p>
+    <w:p>
+      <w:pPr>
+        <w:rPr>
+          <w:rFonts w:eastAsiaTheme="minorEastAsia"/>
           <w:b/>
           <w:bCs/>
-        </w:rPr>
-      </w:pPr>
-    </w:p>
-    <w:p>
-      <w:pPr>
-        <w:ind w:firstLine="0"/>
-        <w:rPr>
+          <w:lang w:val="en-GB"/>
+        </w:rPr>
+      </w:pPr>
+      <m:oMathPara>
+        <m:oMath>
+          <m:sSub>
+            <m:sSubPr>
+              <m:ctrlPr>
+                <w:rPr>
+                  <w:rFonts w:ascii="Cambria Math" w:hAnsi="Cambria Math"/>
+                  <w:b/>
+                  <w:bCs/>
+                  <w:i/>
+                  <w:lang w:val="en-GB"/>
+                </w:rPr>
+              </m:ctrlPr>
+            </m:sSubPr>
+            <m:e>
+              <m:r>
+                <m:rPr>
+                  <m:sty m:val="bi"/>
+                </m:rPr>
+                <w:rPr>
+                  <w:rFonts w:ascii="Cambria Math" w:hAnsi="Cambria Math"/>
+                  <w:lang w:val="en-GB"/>
+                </w:rPr>
+                <m:t>J</m:t>
+              </m:r>
+            </m:e>
+            <m:sub>
+              <m:r>
+                <m:rPr>
+                  <m:sty m:val="bi"/>
+                </m:rPr>
+                <w:rPr>
+                  <w:rFonts w:ascii="Cambria Math" w:hAnsi="Cambria Math"/>
+                  <w:lang w:val="en-GB"/>
+                </w:rPr>
+                <m:t>eq</m:t>
+              </m:r>
+            </m:sub>
+          </m:sSub>
+          <m:r>
+            <m:rPr>
+              <m:sty m:val="bi"/>
+            </m:rPr>
+            <w:rPr>
+              <w:rFonts w:ascii="Cambria Math" w:hAnsi="Cambria Math"/>
+              <w:lang w:val="en-GB"/>
+            </w:rPr>
+            <m:t>=2.4232 kg</m:t>
+          </m:r>
+          <m:sSup>
+            <m:sSupPr>
+              <m:ctrlPr>
+                <w:rPr>
+                  <w:rFonts w:ascii="Cambria Math" w:hAnsi="Cambria Math"/>
+                  <w:b/>
+                  <w:bCs/>
+                  <w:i/>
+                  <w:lang w:val="en-GB"/>
+                </w:rPr>
+              </m:ctrlPr>
+            </m:sSupPr>
+            <m:e>
+              <m:r>
+                <m:rPr>
+                  <m:sty m:val="bi"/>
+                </m:rPr>
+                <w:rPr>
+                  <w:rFonts w:ascii="Cambria Math" w:hAnsi="Cambria Math"/>
+                  <w:lang w:val="en-GB"/>
+                </w:rPr>
+                <m:t>m</m:t>
+              </m:r>
+            </m:e>
+            <m:sup>
+              <m:r>
+                <m:rPr>
+                  <m:sty m:val="bi"/>
+                </m:rPr>
+                <w:rPr>
+                  <w:rFonts w:ascii="Cambria Math" w:hAnsi="Cambria Math"/>
+                  <w:lang w:val="en-GB"/>
+                </w:rPr>
+                <m:t>2</m:t>
+              </m:r>
+            </m:sup>
+          </m:sSup>
+        </m:oMath>
+      </m:oMathPara>
+    </w:p>
+    <w:p>
+      <w:pPr>
+        <w:rPr>
+          <w:rFonts w:eastAsiaTheme="minorEastAsia"/>
           <w:b/>
           <w:bCs/>
-        </w:rPr>
-      </w:pPr>
+          <w:lang w:val="en-GB"/>
+        </w:rPr>
+      </w:pPr>
+    </w:p>
+    <w:p>
+      <w:r>
+        <w:t xml:space="preserve">The load characteristics of the vehicle are given in the project description. Here </w:t>
+      </w:r>
+      <m:oMath>
+        <m:sSub>
+          <m:sSubPr>
+            <m:ctrlPr>
+              <w:rPr>
+                <w:rFonts w:ascii="Cambria Math" w:hAnsi="Cambria Math"/>
+                <w:i/>
+              </w:rPr>
+            </m:ctrlPr>
+          </m:sSubPr>
+          <m:e>
+            <m:r>
+              <w:rPr>
+                <w:rFonts w:ascii="Cambria Math" w:hAnsi="Cambria Math"/>
+              </w:rPr>
+              <m:t>F</m:t>
+            </m:r>
+          </m:e>
+          <m:sub>
+            <m:r>
+              <w:rPr>
+                <w:rFonts w:ascii="Cambria Math" w:hAnsi="Cambria Math"/>
+              </w:rPr>
+              <m:t>load</m:t>
+            </m:r>
+          </m:sub>
+        </m:sSub>
+      </m:oMath>
+      <w:r>
+        <w:t xml:space="preserve"> is given as shown below. </w:t>
+      </w:r>
     </w:p>
     <w:p/>
+    <w:p>
+      <m:oMathPara>
+        <m:oMath>
+          <m:sSub>
+            <m:sSubPr>
+              <m:ctrlPr>
+                <w:rPr>
+                  <w:rFonts w:ascii="Cambria Math" w:hAnsi="Cambria Math" w:cs="Cambria Math"/>
+                  <w:i/>
+                </w:rPr>
+              </m:ctrlPr>
+            </m:sSubPr>
+            <m:e>
+              <m:r>
+                <w:rPr>
+                  <w:rFonts w:ascii="Cambria Math" w:hAnsi="Cambria Math" w:cs="Cambria Math"/>
+                </w:rPr>
+                <m:t>F</m:t>
+              </m:r>
+            </m:e>
+            <m:sub>
+              <m:r>
+                <w:rPr>
+                  <w:rFonts w:ascii="Cambria Math" w:hAnsi="Cambria Math" w:cs="Cambria Math"/>
+                </w:rPr>
+                <m:t>load</m:t>
+              </m:r>
+            </m:sub>
+          </m:sSub>
+          <m:r>
+            <w:rPr>
+              <w:rFonts w:ascii="Cambria Math" w:hAnsi="Cambria Math"/>
+            </w:rPr>
+            <m:t>= 150 +0.35</m:t>
+          </m:r>
+          <m:sSup>
+            <m:sSupPr>
+              <m:ctrlPr>
+                <w:rPr>
+                  <w:rFonts w:ascii="Cambria Math" w:hAnsi="Cambria Math"/>
+                  <w:i/>
+                </w:rPr>
+              </m:ctrlPr>
+            </m:sSupPr>
+            <m:e>
+              <m:r>
+                <w:rPr>
+                  <w:rFonts w:ascii="Cambria Math" w:hAnsi="Cambria Math" w:cs="Cambria Math"/>
+                </w:rPr>
+                <m:t>v</m:t>
+              </m:r>
+              <m:ctrlPr>
+                <w:rPr>
+                  <w:rFonts w:ascii="Cambria Math" w:hAnsi="Cambria Math" w:cs="Cambria Math"/>
+                  <w:i/>
+                </w:rPr>
+              </m:ctrlPr>
+            </m:e>
+            <m:sup>
+              <m:r>
+                <w:rPr>
+                  <w:rFonts w:ascii="Cambria Math" w:hAnsi="Cambria Math"/>
+                </w:rPr>
+                <m:t>2</m:t>
+              </m:r>
+            </m:sup>
+          </m:sSup>
+          <m:r>
+            <w:rPr>
+              <w:rFonts w:ascii="Cambria Math" w:hAnsi="Cambria Math"/>
+            </w:rPr>
+            <m:t xml:space="preserve"> N (</m:t>
+          </m:r>
+          <m:r>
+            <w:rPr>
+              <w:rFonts w:ascii="Cambria Math" w:hAnsi="Cambria Math" w:cs="Cambria Math"/>
+            </w:rPr>
+            <m:t>v</m:t>
+          </m:r>
+          <m:r>
+            <w:rPr>
+              <w:rFonts w:ascii="Cambria Math" w:hAnsi="Cambria Math"/>
+            </w:rPr>
+            <m:t xml:space="preserve"> in m/s)</m:t>
+          </m:r>
+        </m:oMath>
+      </m:oMathPara>
+    </w:p>
+    <w:p/>
+    <w:p>
+      <w:r>
+        <w:t>However, we need to calculate the load torque seen at the electric machine shaft. So, to obtain load torque expression, we should multiply the expression of the load force by radius.</w:t>
+      </w:r>
+    </w:p>
+    <w:p>
+      <w:pPr>
+        <w:rPr>
+          <w:rFonts w:eastAsiaTheme="minorEastAsia"/>
+        </w:rPr>
+      </w:pPr>
+      <m:oMathPara>
+        <m:oMath>
+          <m:sSub>
+            <m:sSubPr>
+              <m:ctrlPr>
+                <w:rPr>
+                  <w:rFonts w:ascii="Cambria Math" w:hAnsi="Cambria Math" w:cs="Cambria Math"/>
+                  <w:i/>
+                </w:rPr>
+              </m:ctrlPr>
+            </m:sSubPr>
+            <m:e>
+              <m:r>
+                <w:rPr>
+                  <w:rFonts w:ascii="Cambria Math" w:hAnsi="Cambria Math" w:cs="Cambria Math"/>
+                </w:rPr>
+                <m:t>T</m:t>
+              </m:r>
+            </m:e>
+            <m:sub>
+              <m:r>
+                <w:rPr>
+                  <w:rFonts w:ascii="Cambria Math" w:hAnsi="Cambria Math" w:cs="Cambria Math"/>
+                </w:rPr>
+                <m:t>load</m:t>
+              </m:r>
+            </m:sub>
+          </m:sSub>
+          <m:r>
+            <w:rPr>
+              <w:rFonts w:ascii="Cambria Math" w:hAnsi="Cambria Math"/>
+            </w:rPr>
+            <m:t>=</m:t>
+          </m:r>
+          <m:sSub>
+            <m:sSubPr>
+              <m:ctrlPr>
+                <w:rPr>
+                  <w:rFonts w:ascii="Cambria Math" w:hAnsi="Cambria Math"/>
+                  <w:i/>
+                </w:rPr>
+              </m:ctrlPr>
+            </m:sSubPr>
+            <m:e>
+              <m:r>
+                <w:rPr>
+                  <w:rFonts w:ascii="Cambria Math" w:hAnsi="Cambria Math"/>
+                </w:rPr>
+                <m:t>F</m:t>
+              </m:r>
+            </m:e>
+            <m:sub>
+              <m:r>
+                <w:rPr>
+                  <w:rFonts w:ascii="Cambria Math" w:hAnsi="Cambria Math"/>
+                </w:rPr>
+                <m:t>load</m:t>
+              </m:r>
+            </m:sub>
+          </m:sSub>
+          <m:r>
+            <w:rPr>
+              <w:rFonts w:ascii="Cambria Math" w:hAnsi="Cambria Math"/>
+            </w:rPr>
+            <m:t xml:space="preserve">*radius </m:t>
+          </m:r>
+        </m:oMath>
+      </m:oMathPara>
+    </w:p>
+    <w:p>
+      <w:pPr>
+        <w:rPr>
+          <w:b/>
+        </w:rPr>
+      </w:pPr>
+      <m:oMathPara>
+        <m:oMath>
+          <m:sSub>
+            <m:sSubPr>
+              <m:ctrlPr>
+                <w:rPr>
+                  <w:rFonts w:ascii="Cambria Math" w:hAnsi="Cambria Math" w:cs="Cambria Math"/>
+                  <w:i/>
+                </w:rPr>
+              </m:ctrlPr>
+            </m:sSubPr>
+            <m:e>
+              <m:r>
+                <w:rPr>
+                  <w:rFonts w:ascii="Cambria Math" w:hAnsi="Cambria Math" w:cs="Cambria Math"/>
+                </w:rPr>
+                <m:t>T</m:t>
+              </m:r>
+            </m:e>
+            <m:sub>
+              <m:r>
+                <w:rPr>
+                  <w:rFonts w:ascii="Cambria Math" w:hAnsi="Cambria Math" w:cs="Cambria Math"/>
+                </w:rPr>
+                <m:t>load</m:t>
+              </m:r>
+            </m:sub>
+          </m:sSub>
+          <m:r>
+            <w:rPr>
+              <w:rFonts w:ascii="Cambria Math" w:hAnsi="Cambria Math"/>
+            </w:rPr>
+            <m:t>=(150+0.35</m:t>
+          </m:r>
+          <m:sSup>
+            <m:sSupPr>
+              <m:ctrlPr>
+                <w:rPr>
+                  <w:rFonts w:ascii="Cambria Math" w:hAnsi="Cambria Math"/>
+                  <w:i/>
+                </w:rPr>
+              </m:ctrlPr>
+            </m:sSupPr>
+            <m:e>
+              <m:r>
+                <w:rPr>
+                  <w:rFonts w:ascii="Cambria Math" w:hAnsi="Cambria Math" w:cs="Cambria Math"/>
+                </w:rPr>
+                <m:t>v</m:t>
+              </m:r>
+              <m:ctrlPr>
+                <w:rPr>
+                  <w:rFonts w:ascii="Cambria Math" w:hAnsi="Cambria Math" w:cs="Cambria Math"/>
+                  <w:i/>
+                </w:rPr>
+              </m:ctrlPr>
+            </m:e>
+            <m:sup>
+              <m:r>
+                <w:rPr>
+                  <w:rFonts w:ascii="Cambria Math" w:hAnsi="Cambria Math"/>
+                </w:rPr>
+                <m:t>2</m:t>
+              </m:r>
+            </m:sup>
+          </m:sSup>
+          <m:r>
+            <w:rPr>
+              <w:rFonts w:ascii="Cambria Math" w:hAnsi="Cambria Math"/>
+            </w:rPr>
+            <m:t xml:space="preserve">) *0.3 </m:t>
+          </m:r>
+        </m:oMath>
+      </m:oMathPara>
+    </w:p>
+    <w:p>
+      <w:pPr>
+        <w:rPr>
+          <w:b/>
+          <w:bCs/>
+        </w:rPr>
+      </w:pPr>
+      <m:oMathPara>
+        <m:oMath>
+          <m:sSub>
+            <m:sSubPr>
+              <m:ctrlPr>
+                <w:rPr>
+                  <w:rFonts w:ascii="Cambria Math" w:hAnsi="Cambria Math" w:cs="Cambria Math"/>
+                  <w:b/>
+                  <w:bCs/>
+                  <w:i/>
+                </w:rPr>
+              </m:ctrlPr>
+            </m:sSubPr>
+            <m:e>
+              <m:r>
+                <m:rPr>
+                  <m:sty m:val="bi"/>
+                </m:rPr>
+                <w:rPr>
+                  <w:rFonts w:ascii="Cambria Math" w:hAnsi="Cambria Math" w:cs="Cambria Math"/>
+                </w:rPr>
+                <m:t>T</m:t>
+              </m:r>
+            </m:e>
+            <m:sub>
+              <m:r>
+                <m:rPr>
+                  <m:sty m:val="bi"/>
+                </m:rPr>
+                <w:rPr>
+                  <w:rFonts w:ascii="Cambria Math" w:hAnsi="Cambria Math" w:cs="Cambria Math"/>
+                </w:rPr>
+                <m:t>load</m:t>
+              </m:r>
+            </m:sub>
+          </m:sSub>
+          <m:r>
+            <m:rPr>
+              <m:sty m:val="bi"/>
+            </m:rPr>
+            <w:rPr>
+              <w:rFonts w:ascii="Cambria Math" w:hAnsi="Cambria Math" w:cs="Cambria Math"/>
+            </w:rPr>
+            <m:t>=45+0.105</m:t>
+          </m:r>
+          <m:sSup>
+            <m:sSupPr>
+              <m:ctrlPr>
+                <w:rPr>
+                  <w:rFonts w:ascii="Cambria Math" w:hAnsi="Cambria Math" w:cs="Cambria Math"/>
+                  <w:b/>
+                  <w:bCs/>
+                  <w:i/>
+                </w:rPr>
+              </m:ctrlPr>
+            </m:sSupPr>
+            <m:e>
+              <m:r>
+                <m:rPr>
+                  <m:sty m:val="bi"/>
+                </m:rPr>
+                <w:rPr>
+                  <w:rFonts w:ascii="Cambria Math" w:hAnsi="Cambria Math" w:cs="Cambria Math"/>
+                </w:rPr>
+                <m:t>v</m:t>
+              </m:r>
+            </m:e>
+            <m:sup>
+              <m:r>
+                <m:rPr>
+                  <m:sty m:val="bi"/>
+                </m:rPr>
+                <w:rPr>
+                  <w:rFonts w:ascii="Cambria Math" w:hAnsi="Cambria Math" w:cs="Cambria Math"/>
+                </w:rPr>
+                <m:t>2</m:t>
+              </m:r>
+            </m:sup>
+          </m:sSup>
+          <m:r>
+            <m:rPr>
+              <m:sty m:val="bi"/>
+            </m:rPr>
+            <w:rPr>
+              <w:rFonts w:ascii="Cambria Math" w:hAnsi="Cambria Math" w:cs="Cambria Math"/>
+            </w:rPr>
+            <m:t xml:space="preserve"> </m:t>
+          </m:r>
+          <m:r>
+            <m:rPr>
+              <m:sty m:val="bi"/>
+            </m:rPr>
+            <w:rPr>
+              <w:rFonts w:ascii="Cambria Math" w:hAnsi="Cambria Math"/>
+            </w:rPr>
+            <m:t>Nm</m:t>
+          </m:r>
+          <m:r>
+            <w:rPr>
+              <w:rFonts w:ascii="Cambria Math" w:hAnsi="Cambria Math"/>
+            </w:rPr>
+            <m:t xml:space="preserve"> (</m:t>
+          </m:r>
+          <m:r>
+            <w:rPr>
+              <w:rFonts w:ascii="Cambria Math" w:hAnsi="Cambria Math" w:cs="Cambria Math"/>
+            </w:rPr>
+            <m:t>v</m:t>
+          </m:r>
+          <m:r>
+            <w:rPr>
+              <w:rFonts w:ascii="Cambria Math" w:hAnsi="Cambria Math"/>
+            </w:rPr>
+            <m:t xml:space="preserve"> in m/s)</m:t>
+          </m:r>
+          <m:r>
+            <m:rPr>
+              <m:sty m:val="bi"/>
+            </m:rPr>
+            <w:rPr>
+              <w:rFonts w:ascii="Cambria Math" w:hAnsi="Cambria Math" w:cs="Cambria Math"/>
+            </w:rPr>
+            <m:t xml:space="preserve"> </m:t>
+          </m:r>
+        </m:oMath>
+      </m:oMathPara>
+    </w:p>
     <w:p>
       <w:pPr>
         <w:pStyle w:val="Balk1"/>
@@ -3652,30 +5408,55 @@
           <w:bCs/>
         </w:rPr>
       </w:pPr>
-      <w:bookmarkStart w:id="2" w:name="_Toc76818247"/>
+      <w:bookmarkStart w:id="6" w:name="_Toc76836983"/>
       <w:r>
         <w:rPr>
           <w:bCs/>
         </w:rPr>
-        <w:t>3.</w:t>
+        <w:t>4</w:t>
       </w:r>
       <w:r>
         <w:rPr>
           <w:bCs/>
         </w:rPr>
-        <w:t xml:space="preserve"> Part B: Sinusoidal PWM</w:t>
-      </w:r>
-      <w:bookmarkEnd w:id="2"/>
+        <w:t>.</w:t>
+      </w:r>
+      <w:r>
+        <w:rPr>
+          <w:bCs/>
+        </w:rPr>
+        <w:t xml:space="preserve"> Part C:</w:t>
+      </w:r>
+      <w:r>
+        <w:rPr>
+          <w:bCs/>
+        </w:rPr>
+        <w:t xml:space="preserve"> C</w:t>
+      </w:r>
+      <w:r>
+        <w:rPr>
+          <w:bCs/>
+        </w:rPr>
+        <w:t>omponent Selection</w:t>
+      </w:r>
+      <w:bookmarkEnd w:id="6"/>
+    </w:p>
+    <w:p>
+      <w:pPr>
+        <w:ind w:firstLine="0"/>
+        <w:rPr>
+          <w:rStyle w:val="Kpr"/>
+          <w:rFonts w:eastAsiaTheme="minorEastAsia"/>
+          <w:lang w:val="en-GB"/>
+        </w:rPr>
+      </w:pPr>
+    </w:p>
+    <w:p>
+      <w:pPr>
+        <w:ind w:firstLine="0"/>
+      </w:pPr>
     </w:p>
     <w:p/>
-    <w:p/>
-    <w:p>
-      <w:pPr>
-        <w:rPr>
-          <w:lang w:val="en-GB"/>
-        </w:rPr>
-      </w:pPr>
-    </w:p>
     <w:p>
       <w:pPr>
         <w:pStyle w:val="Balk1"/>
@@ -3685,12 +5466,12 @@
           <w:bCs/>
         </w:rPr>
       </w:pPr>
-      <w:bookmarkStart w:id="3" w:name="_Toc76818248"/>
+      <w:bookmarkStart w:id="7" w:name="_Toc76836984"/>
       <w:r>
         <w:rPr>
           <w:bCs/>
         </w:rPr>
-        <w:t>4</w:t>
+        <w:t>5</w:t>
       </w:r>
       <w:r>
         <w:rPr>
@@ -3702,67 +5483,9 @@
         <w:rPr>
           <w:bCs/>
         </w:rPr>
-        <w:t xml:space="preserve"> Part C:</w:t>
-      </w:r>
-      <w:r>
-        <w:rPr>
-          <w:bCs/>
-        </w:rPr>
-        <w:t xml:space="preserve"> C</w:t>
-      </w:r>
-      <w:r>
-        <w:rPr>
-          <w:bCs/>
-        </w:rPr>
-        <w:t>omponent Selection</w:t>
-      </w:r>
-      <w:bookmarkEnd w:id="3"/>
-    </w:p>
-    <w:p>
-      <w:pPr>
-        <w:ind w:firstLine="0"/>
-        <w:rPr>
-          <w:rStyle w:val="Kpr"/>
-          <w:rFonts w:eastAsiaTheme="minorEastAsia"/>
-          <w:lang w:val="en-GB"/>
-        </w:rPr>
-      </w:pPr>
-    </w:p>
-    <w:p>
-      <w:pPr>
-        <w:ind w:firstLine="0"/>
-      </w:pPr>
-    </w:p>
-    <w:p/>
-    <w:p>
-      <w:pPr>
-        <w:pStyle w:val="Balk1"/>
-        <w:ind w:firstLine="0"/>
-        <w:rPr>
-          <w:b w:val="0"/>
-          <w:bCs/>
-        </w:rPr>
-      </w:pPr>
-      <w:bookmarkStart w:id="4" w:name="_Toc76818249"/>
-      <w:r>
-        <w:rPr>
-          <w:bCs/>
-        </w:rPr>
-        <w:t>5</w:t>
-      </w:r>
-      <w:r>
-        <w:rPr>
-          <w:bCs/>
-        </w:rPr>
-        <w:t>.</w:t>
-      </w:r>
-      <w:r>
-        <w:rPr>
-          <w:bCs/>
-        </w:rPr>
         <w:t xml:space="preserve"> Part D: About the Project</w:t>
       </w:r>
-      <w:bookmarkEnd w:id="4"/>
+      <w:bookmarkEnd w:id="7"/>
     </w:p>
     <w:p/>
     <w:p/>
@@ -4228,7 +5951,7 @@
     <w:uiPriority w:val="9"/>
     <w:unhideWhenUsed/>
     <w:qFormat/>
-    <w:rsid w:val="004B328D"/>
+    <w:rsid w:val="00BB6E64"/>
     <w:pPr>
       <w:keepNext/>
       <w:keepLines/>
@@ -4237,7 +5960,8 @@
     </w:pPr>
     <w:rPr>
       <w:rFonts w:eastAsiaTheme="majorEastAsia" w:cstheme="majorBidi"/>
-      <w:sz w:val="26"/>
+      <w:b/>
+      <w:sz w:val="32"/>
       <w:szCs w:val="26"/>
     </w:rPr>
   </w:style>
@@ -4336,10 +6060,11 @@
     <w:basedOn w:val="VarsaylanParagrafYazTipi"/>
     <w:link w:val="Balk2"/>
     <w:uiPriority w:val="9"/>
-    <w:rsid w:val="004B328D"/>
+    <w:rsid w:val="00BB6E64"/>
     <w:rPr>
       <w:rFonts w:ascii="Times New Roman" w:eastAsiaTheme="majorEastAsia" w:hAnsi="Times New Roman" w:cstheme="majorBidi"/>
-      <w:sz w:val="26"/>
+      <w:b/>
+      <w:sz w:val="32"/>
       <w:szCs w:val="26"/>
       <w:lang w:val="en-US"/>
     </w:rPr>

</xml_diff>

<commit_message>
Calculations of the PART B.3 were added.
</commit_message>
<xml_diff>
--- a/EE462-EE464 Common Project.docx
+++ b/EE462-EE464 Common Project.docx
@@ -412,7 +412,7 @@
           <w:r>
             <w:fldChar w:fldCharType="separate"/>
           </w:r>
-          <w:hyperlink w:anchor="_Toc76836977" w:history="1">
+          <w:hyperlink w:anchor="_Toc77163377" w:history="1">
             <w:r>
               <w:rPr>
                 <w:rStyle w:val="Kpr"/>
@@ -440,7 +440,7 @@
                 <w:noProof/>
                 <w:webHidden/>
               </w:rPr>
-              <w:instrText xml:space="preserve"> PAGEREF _Toc76836977 \h </w:instrText>
+              <w:instrText xml:space="preserve"> PAGEREF _Toc77163377 \h </w:instrText>
             </w:r>
             <w:r>
               <w:rPr>
@@ -483,7 +483,7 @@
               <w:lang w:val="tr-TR" w:eastAsia="tr-TR"/>
             </w:rPr>
           </w:pPr>
-          <w:hyperlink w:anchor="_Toc76836978" w:history="1">
+          <w:hyperlink w:anchor="_Toc77163378" w:history="1">
             <w:r>
               <w:rPr>
                 <w:rStyle w:val="Kpr"/>
@@ -518,7 +518,7 @@
                 <w:noProof/>
                 <w:webHidden/>
               </w:rPr>
-              <w:instrText xml:space="preserve"> PAGEREF _Toc76836978 \h </w:instrText>
+              <w:instrText xml:space="preserve"> PAGEREF _Toc77163378 \h </w:instrText>
             </w:r>
             <w:r>
               <w:rPr>
@@ -561,7 +561,7 @@
               <w:lang w:val="tr-TR" w:eastAsia="tr-TR"/>
             </w:rPr>
           </w:pPr>
-          <w:hyperlink w:anchor="_Toc76836979" w:history="1">
+          <w:hyperlink w:anchor="_Toc77163379" w:history="1">
             <w:r>
               <w:rPr>
                 <w:rStyle w:val="Kpr"/>
@@ -588,7 +588,7 @@
                 <w:noProof/>
                 <w:webHidden/>
               </w:rPr>
-              <w:instrText xml:space="preserve"> PAGEREF _Toc76836979 \h </w:instrText>
+              <w:instrText xml:space="preserve"> PAGEREF _Toc77163379 \h </w:instrText>
             </w:r>
             <w:r>
               <w:rPr>
@@ -631,7 +631,7 @@
               <w:lang w:val="tr-TR" w:eastAsia="tr-TR"/>
             </w:rPr>
           </w:pPr>
-          <w:hyperlink w:anchor="_Toc76836980" w:history="1">
+          <w:hyperlink w:anchor="_Toc77163380" w:history="1">
             <w:r>
               <w:rPr>
                 <w:rStyle w:val="Kpr"/>
@@ -658,7 +658,7 @@
                 <w:noProof/>
                 <w:webHidden/>
               </w:rPr>
-              <w:instrText xml:space="preserve"> PAGEREF _Toc76836980 \h </w:instrText>
+              <w:instrText xml:space="preserve"> PAGEREF _Toc77163380 \h </w:instrText>
             </w:r>
             <w:r>
               <w:rPr>
@@ -701,7 +701,7 @@
               <w:lang w:val="tr-TR" w:eastAsia="tr-TR"/>
             </w:rPr>
           </w:pPr>
-          <w:hyperlink w:anchor="_Toc76836981" w:history="1">
+          <w:hyperlink w:anchor="_Toc77163381" w:history="1">
             <w:r>
               <w:rPr>
                 <w:rStyle w:val="Kpr"/>
@@ -729,7 +729,7 @@
                 <w:noProof/>
                 <w:webHidden/>
               </w:rPr>
-              <w:instrText xml:space="preserve"> PAGEREF _Toc76836981 \h </w:instrText>
+              <w:instrText xml:space="preserve"> PAGEREF _Toc77163381 \h </w:instrText>
             </w:r>
             <w:r>
               <w:rPr>
@@ -772,7 +772,7 @@
               <w:lang w:val="tr-TR" w:eastAsia="tr-TR"/>
             </w:rPr>
           </w:pPr>
-          <w:hyperlink w:anchor="_Toc76836982" w:history="1">
+          <w:hyperlink w:anchor="_Toc77163382" w:history="1">
             <w:r>
               <w:rPr>
                 <w:rStyle w:val="Kpr"/>
@@ -799,7 +799,7 @@
                 <w:noProof/>
                 <w:webHidden/>
               </w:rPr>
-              <w:instrText xml:space="preserve"> PAGEREF _Toc76836982 \h </w:instrText>
+              <w:instrText xml:space="preserve"> PAGEREF _Toc77163382 \h </w:instrText>
             </w:r>
             <w:r>
               <w:rPr>
@@ -820,6 +820,146 @@
                 <w:webHidden/>
               </w:rPr>
               <w:t>5</w:t>
+            </w:r>
+            <w:r>
+              <w:rPr>
+                <w:noProof/>
+                <w:webHidden/>
+              </w:rPr>
+              <w:fldChar w:fldCharType="end"/>
+            </w:r>
+          </w:hyperlink>
+        </w:p>
+        <w:p>
+          <w:pPr>
+            <w:pStyle w:val="T2"/>
+            <w:tabs>
+              <w:tab w:val="right" w:leader="dot" w:pos="9062"/>
+            </w:tabs>
+            <w:rPr>
+              <w:rFonts w:asciiTheme="minorHAnsi" w:eastAsiaTheme="minorEastAsia" w:hAnsiTheme="minorHAnsi"/>
+              <w:noProof/>
+              <w:lang w:val="tr-TR" w:eastAsia="tr-TR"/>
+            </w:rPr>
+          </w:pPr>
+          <w:hyperlink w:anchor="_Toc77163383" w:history="1">
+            <w:r>
+              <w:rPr>
+                <w:rStyle w:val="Kpr"/>
+                <w:noProof/>
+              </w:rPr>
+              <w:t>2.</w:t>
+            </w:r>
+            <w:r>
+              <w:rPr>
+                <w:noProof/>
+                <w:webHidden/>
+              </w:rPr>
+              <w:tab/>
+            </w:r>
+            <w:r>
+              <w:rPr>
+                <w:noProof/>
+                <w:webHidden/>
+              </w:rPr>
+              <w:fldChar w:fldCharType="begin"/>
+            </w:r>
+            <w:r>
+              <w:rPr>
+                <w:noProof/>
+                <w:webHidden/>
+              </w:rPr>
+              <w:instrText xml:space="preserve"> PAGEREF _Toc77163383 \h </w:instrText>
+            </w:r>
+            <w:r>
+              <w:rPr>
+                <w:noProof/>
+                <w:webHidden/>
+              </w:rPr>
+            </w:r>
+            <w:r>
+              <w:rPr>
+                <w:noProof/>
+                <w:webHidden/>
+              </w:rPr>
+              <w:fldChar w:fldCharType="separate"/>
+            </w:r>
+            <w:r>
+              <w:rPr>
+                <w:noProof/>
+                <w:webHidden/>
+              </w:rPr>
+              <w:t>7</w:t>
+            </w:r>
+            <w:r>
+              <w:rPr>
+                <w:noProof/>
+                <w:webHidden/>
+              </w:rPr>
+              <w:fldChar w:fldCharType="end"/>
+            </w:r>
+          </w:hyperlink>
+        </w:p>
+        <w:p>
+          <w:pPr>
+            <w:pStyle w:val="T2"/>
+            <w:tabs>
+              <w:tab w:val="right" w:leader="dot" w:pos="9062"/>
+            </w:tabs>
+            <w:rPr>
+              <w:rFonts w:asciiTheme="minorHAnsi" w:eastAsiaTheme="minorEastAsia" w:hAnsiTheme="minorHAnsi"/>
+              <w:noProof/>
+              <w:lang w:val="tr-TR" w:eastAsia="tr-TR"/>
+            </w:rPr>
+          </w:pPr>
+          <w:hyperlink w:anchor="_Toc77163384" w:history="1">
+            <w:r>
+              <w:rPr>
+                <w:rStyle w:val="Kpr"/>
+                <w:noProof/>
+              </w:rPr>
+              <w:t>3.</w:t>
+            </w:r>
+            <w:r>
+              <w:rPr>
+                <w:noProof/>
+                <w:webHidden/>
+              </w:rPr>
+              <w:tab/>
+            </w:r>
+            <w:r>
+              <w:rPr>
+                <w:noProof/>
+                <w:webHidden/>
+              </w:rPr>
+              <w:fldChar w:fldCharType="begin"/>
+            </w:r>
+            <w:r>
+              <w:rPr>
+                <w:noProof/>
+                <w:webHidden/>
+              </w:rPr>
+              <w:instrText xml:space="preserve"> PAGEREF _Toc77163384 \h </w:instrText>
+            </w:r>
+            <w:r>
+              <w:rPr>
+                <w:noProof/>
+                <w:webHidden/>
+              </w:rPr>
+            </w:r>
+            <w:r>
+              <w:rPr>
+                <w:noProof/>
+                <w:webHidden/>
+              </w:rPr>
+              <w:fldChar w:fldCharType="separate"/>
+            </w:r>
+            <w:r>
+              <w:rPr>
+                <w:noProof/>
+                <w:webHidden/>
+              </w:rPr>
+              <w:t>7</w:t>
             </w:r>
             <w:r>
               <w:rPr>
@@ -842,7 +982,7 @@
               <w:lang w:val="tr-TR" w:eastAsia="tr-TR"/>
             </w:rPr>
           </w:pPr>
-          <w:hyperlink w:anchor="_Toc76836983" w:history="1">
+          <w:hyperlink w:anchor="_Toc77163385" w:history="1">
             <w:r>
               <w:rPr>
                 <w:rStyle w:val="Kpr"/>
@@ -870,7 +1010,7 @@
                 <w:noProof/>
                 <w:webHidden/>
               </w:rPr>
-              <w:instrText xml:space="preserve"> PAGEREF _Toc76836983 \h </w:instrText>
+              <w:instrText xml:space="preserve"> PAGEREF _Toc77163385 \h </w:instrText>
             </w:r>
             <w:r>
               <w:rPr>
@@ -890,7 +1030,7 @@
                 <w:noProof/>
                 <w:webHidden/>
               </w:rPr>
-              <w:t>7</w:t>
+              <w:t>8</w:t>
             </w:r>
             <w:r>
               <w:rPr>
@@ -913,7 +1053,7 @@
               <w:lang w:val="tr-TR" w:eastAsia="tr-TR"/>
             </w:rPr>
           </w:pPr>
-          <w:hyperlink w:anchor="_Toc76836984" w:history="1">
+          <w:hyperlink w:anchor="_Toc77163386" w:history="1">
             <w:r>
               <w:rPr>
                 <w:rStyle w:val="Kpr"/>
@@ -941,7 +1081,7 @@
                 <w:noProof/>
                 <w:webHidden/>
               </w:rPr>
-              <w:instrText xml:space="preserve"> PAGEREF _Toc76836984 \h </w:instrText>
+              <w:instrText xml:space="preserve"> PAGEREF _Toc77163386 \h </w:instrText>
             </w:r>
             <w:r>
               <w:rPr>
@@ -961,7 +1101,7 @@
                 <w:noProof/>
                 <w:webHidden/>
               </w:rPr>
-              <w:t>7</w:t>
+              <w:t>8</w:t>
             </w:r>
             <w:r>
               <w:rPr>
@@ -998,14 +1138,18 @@
     <w:p/>
     <w:p/>
     <w:p/>
+    <w:p>
+      <w:pPr>
+        <w:ind w:firstLine="0"/>
+      </w:pPr>
+    </w:p>
+    <w:p>
+      <w:pPr>
+        <w:ind w:firstLine="0"/>
+      </w:pPr>
+    </w:p>
     <w:p/>
     <w:p/>
-    <w:p/>
-    <w:p/>
-    <w:p/>
-    <w:p/>
-    <w:p/>
-    <w:p/>
     <w:p>
       <w:pPr>
         <w:pStyle w:val="Balk1"/>
@@ -1015,7 +1159,7 @@
           <w:bCs/>
         </w:rPr>
       </w:pPr>
-      <w:bookmarkStart w:id="0" w:name="_Toc76836977"/>
+      <w:bookmarkStart w:id="0" w:name="_Toc77163377"/>
       <w:r>
         <w:rPr>
           <w:bCs/>
@@ -1030,7 +1174,7 @@
         <w:pStyle w:val="Balk1"/>
         <w:ind w:firstLine="0"/>
       </w:pPr>
-      <w:bookmarkStart w:id="1" w:name="_Toc76836978"/>
+      <w:bookmarkStart w:id="1" w:name="_Toc77163378"/>
       <w:r>
         <w:rPr>
           <w:bCs/>
@@ -1047,7 +1191,7 @@
       <w:pPr>
         <w:pStyle w:val="Balk2"/>
       </w:pPr>
-      <w:bookmarkStart w:id="2" w:name="_Toc76836979"/>
+      <w:bookmarkStart w:id="2" w:name="_Toc77163379"/>
       <w:r>
         <w:t>1.</w:t>
       </w:r>
@@ -2885,7 +3029,7 @@
           <w:rFonts w:eastAsiaTheme="minorEastAsia"/>
         </w:rPr>
       </w:pPr>
-      <w:bookmarkStart w:id="3" w:name="_Toc76836980"/>
+      <w:bookmarkStart w:id="3" w:name="_Toc77163380"/>
       <w:r>
         <w:rPr>
           <w:rFonts w:eastAsiaTheme="minorEastAsia"/>
@@ -3787,7 +3931,7 @@
           <w:bCs/>
         </w:rPr>
       </w:pPr>
-      <w:bookmarkStart w:id="4" w:name="_Toc76836981"/>
+      <w:bookmarkStart w:id="4" w:name="_Toc77163381"/>
       <w:r>
         <w:rPr>
           <w:bCs/>
@@ -3881,7 +4025,7 @@
       <w:pPr>
         <w:pStyle w:val="Balk2"/>
       </w:pPr>
-      <w:bookmarkStart w:id="5" w:name="_Toc76836982"/>
+      <w:bookmarkStart w:id="5" w:name="_Toc77163382"/>
       <w:r>
         <w:t>1.</w:t>
       </w:r>
@@ -5268,8 +5412,8 @@
     <w:p>
       <w:pPr>
         <w:rPr>
+          <w:rFonts w:eastAsiaTheme="minorEastAsia"/>
           <w:b/>
-          <w:bCs/>
         </w:rPr>
       </w:pPr>
       <m:oMathPara>
@@ -5401,6 +5545,2781 @@
     </w:p>
     <w:p>
       <w:pPr>
+        <w:rPr>
+          <w:rFonts w:eastAsiaTheme="minorEastAsia"/>
+          <w:b/>
+        </w:rPr>
+      </w:pPr>
+    </w:p>
+    <w:p>
+      <w:pPr>
+        <w:pStyle w:val="Balk2"/>
+        <w:rPr>
+          <w:rFonts w:eastAsiaTheme="minorEastAsia"/>
+        </w:rPr>
+      </w:pPr>
+      <w:bookmarkStart w:id="6" w:name="_Toc77163383"/>
+      <w:r>
+        <w:rPr>
+          <w:rFonts w:eastAsiaTheme="minorEastAsia"/>
+        </w:rPr>
+        <w:t>2.</w:t>
+      </w:r>
+      <w:bookmarkEnd w:id="6"/>
+    </w:p>
+    <w:p>
+      <w:pPr>
+        <w:ind w:firstLine="0"/>
+      </w:pPr>
+    </w:p>
+    <w:p>
+      <w:pPr>
+        <w:pStyle w:val="Balk2"/>
+      </w:pPr>
+      <w:bookmarkStart w:id="7" w:name="_Toc77163384"/>
+      <w:r>
+        <w:t>3.</w:t>
+      </w:r>
+      <w:bookmarkEnd w:id="7"/>
+    </w:p>
+    <w:p/>
+    <w:p>
+      <w:r>
+        <w:t xml:space="preserve">In this part, </w:t>
+      </w:r>
+      <w:proofErr w:type="gramStart"/>
+      <w:r>
+        <w:t>first of all</w:t>
+      </w:r>
+      <w:proofErr w:type="gramEnd"/>
+      <w:r>
+        <w:t xml:space="preserve">, we need to find out in which region our electric motor </w:t>
+      </w:r>
+      <w:r>
+        <w:t>operate</w:t>
+      </w:r>
+      <w:r>
+        <w:t xml:space="preserve">s. </w:t>
+      </w:r>
+      <w:proofErr w:type="gramStart"/>
+      <w:r>
+        <w:t>First of all</w:t>
+      </w:r>
+      <w:proofErr w:type="gramEnd"/>
+      <w:r>
+        <w:t xml:space="preserve">, we need to find the speed of the </w:t>
+      </w:r>
+      <w:r>
+        <w:t>vehicle</w:t>
+      </w:r>
+      <w:r>
+        <w:t xml:space="preserve"> in </w:t>
+      </w:r>
+      <w:r>
+        <w:t>rad/s</w:t>
+      </w:r>
+      <w:r>
+        <w:t xml:space="preserve"> and compare it with the base speed. In this way, we can determine in which region it works. If the speed of the </w:t>
+      </w:r>
+      <w:r>
+        <w:t>vehicle</w:t>
+      </w:r>
+      <w:r>
+        <w:t xml:space="preserve"> is higher than the base speed, it means that it is operating in the field weakening region. If it is lower than the base speed, it means that it is working in the base speed region.</w:t>
+      </w:r>
+      <w:r>
+        <w:t xml:space="preserve"> Firstly</w:t>
+      </w:r>
+      <w:r>
+        <w:t>, we need to convert the speed given in km/h to rad/s.</w:t>
+      </w:r>
+    </w:p>
+    <w:p>
+      <w:pPr>
+        <w:rPr>
+          <w:rFonts w:eastAsiaTheme="minorEastAsia"/>
+        </w:rPr>
+      </w:pPr>
+      <m:oMathPara>
+        <m:oMath>
+          <m:sSub>
+            <m:sSubPr>
+              <m:ctrlPr>
+                <w:rPr>
+                  <w:rFonts w:ascii="Cambria Math" w:hAnsi="Cambria Math"/>
+                  <w:i/>
+                </w:rPr>
+              </m:ctrlPr>
+            </m:sSubPr>
+            <m:e>
+              <m:r>
+                <w:rPr>
+                  <w:rFonts w:ascii="Cambria Math" w:hAnsi="Cambria Math"/>
+                </w:rPr>
+                <m:t>w</m:t>
+              </m:r>
+            </m:e>
+            <m:sub>
+              <m:r>
+                <w:rPr>
+                  <w:rFonts w:ascii="Cambria Math" w:hAnsi="Cambria Math"/>
+                </w:rPr>
+                <m:t>vehicle</m:t>
+              </m:r>
+            </m:sub>
+          </m:sSub>
+          <m:r>
+            <w:rPr>
+              <w:rFonts w:ascii="Cambria Math" w:hAnsi="Cambria Math"/>
+            </w:rPr>
+            <m:t>=</m:t>
+          </m:r>
+          <m:sSub>
+            <m:sSubPr>
+              <m:ctrlPr>
+                <w:rPr>
+                  <w:rFonts w:ascii="Cambria Math" w:hAnsi="Cambria Math"/>
+                  <w:i/>
+                </w:rPr>
+              </m:ctrlPr>
+            </m:sSubPr>
+            <m:e>
+              <m:r>
+                <w:rPr>
+                  <w:rFonts w:ascii="Cambria Math" w:hAnsi="Cambria Math"/>
+                </w:rPr>
+                <m:t>V</m:t>
+              </m:r>
+            </m:e>
+            <m:sub>
+              <m:r>
+                <w:rPr>
+                  <w:rFonts w:ascii="Cambria Math" w:hAnsi="Cambria Math"/>
+                </w:rPr>
+                <m:t>vehicle</m:t>
+              </m:r>
+            </m:sub>
+          </m:sSub>
+          <m:r>
+            <w:rPr>
+              <w:rFonts w:ascii="Cambria Math" w:hAnsi="Cambria Math"/>
+            </w:rPr>
+            <m:t>*</m:t>
+          </m:r>
+          <m:f>
+            <m:fPr>
+              <m:ctrlPr>
+                <w:rPr>
+                  <w:rFonts w:ascii="Cambria Math" w:hAnsi="Cambria Math"/>
+                  <w:i/>
+                </w:rPr>
+              </m:ctrlPr>
+            </m:fPr>
+            <m:num>
+              <m:r>
+                <w:rPr>
+                  <w:rFonts w:ascii="Cambria Math" w:hAnsi="Cambria Math"/>
+                </w:rPr>
+                <m:t>1000</m:t>
+              </m:r>
+            </m:num>
+            <m:den>
+              <m:r>
+                <w:rPr>
+                  <w:rFonts w:ascii="Cambria Math" w:hAnsi="Cambria Math"/>
+                </w:rPr>
+                <m:t>3600</m:t>
+              </m:r>
+            </m:den>
+          </m:f>
+          <m:r>
+            <w:rPr>
+              <w:rFonts w:ascii="Cambria Math" w:hAnsi="Cambria Math"/>
+            </w:rPr>
+            <m:t>*</m:t>
+          </m:r>
+          <m:f>
+            <m:fPr>
+              <m:ctrlPr>
+                <w:rPr>
+                  <w:rFonts w:ascii="Cambria Math" w:hAnsi="Cambria Math"/>
+                  <w:i/>
+                </w:rPr>
+              </m:ctrlPr>
+            </m:fPr>
+            <m:num>
+              <m:r>
+                <w:rPr>
+                  <w:rFonts w:ascii="Cambria Math" w:hAnsi="Cambria Math"/>
+                </w:rPr>
+                <m:t>1</m:t>
+              </m:r>
+            </m:num>
+            <m:den>
+              <m:r>
+                <w:rPr>
+                  <w:rFonts w:ascii="Cambria Math" w:hAnsi="Cambria Math"/>
+                </w:rPr>
+                <m:t>radius</m:t>
+              </m:r>
+            </m:den>
+          </m:f>
+          <m:r>
+            <w:rPr>
+              <w:rFonts w:ascii="Cambria Math" w:hAnsi="Cambria Math"/>
+            </w:rPr>
+            <m:t xml:space="preserve"> </m:t>
+          </m:r>
+        </m:oMath>
+      </m:oMathPara>
+    </w:p>
+    <w:p>
+      <w:pPr>
+        <w:rPr>
+          <w:rFonts w:eastAsiaTheme="minorEastAsia"/>
+        </w:rPr>
+      </w:pPr>
+      <m:oMathPara>
+        <m:oMath>
+          <m:sSub>
+            <m:sSubPr>
+              <m:ctrlPr>
+                <w:rPr>
+                  <w:rFonts w:ascii="Cambria Math" w:hAnsi="Cambria Math"/>
+                  <w:i/>
+                </w:rPr>
+              </m:ctrlPr>
+            </m:sSubPr>
+            <m:e>
+              <m:r>
+                <w:rPr>
+                  <w:rFonts w:ascii="Cambria Math" w:hAnsi="Cambria Math"/>
+                </w:rPr>
+                <m:t>w</m:t>
+              </m:r>
+            </m:e>
+            <m:sub>
+              <m:r>
+                <w:rPr>
+                  <w:rFonts w:ascii="Cambria Math" w:hAnsi="Cambria Math"/>
+                </w:rPr>
+                <m:t>vehicle</m:t>
+              </m:r>
+            </m:sub>
+          </m:sSub>
+          <m:r>
+            <w:rPr>
+              <w:rFonts w:ascii="Cambria Math" w:hAnsi="Cambria Math"/>
+            </w:rPr>
+            <m:t>=60*</m:t>
+          </m:r>
+          <m:f>
+            <m:fPr>
+              <m:ctrlPr>
+                <w:rPr>
+                  <w:rFonts w:ascii="Cambria Math" w:hAnsi="Cambria Math"/>
+                  <w:i/>
+                </w:rPr>
+              </m:ctrlPr>
+            </m:fPr>
+            <m:num>
+              <m:r>
+                <w:rPr>
+                  <w:rFonts w:ascii="Cambria Math" w:hAnsi="Cambria Math"/>
+                </w:rPr>
+                <m:t>1000</m:t>
+              </m:r>
+            </m:num>
+            <m:den>
+              <m:r>
+                <w:rPr>
+                  <w:rFonts w:ascii="Cambria Math" w:hAnsi="Cambria Math"/>
+                </w:rPr>
+                <m:t>3600</m:t>
+              </m:r>
+            </m:den>
+          </m:f>
+          <m:r>
+            <w:rPr>
+              <w:rFonts w:ascii="Cambria Math" w:hAnsi="Cambria Math"/>
+            </w:rPr>
+            <m:t>*</m:t>
+          </m:r>
+          <m:f>
+            <m:fPr>
+              <m:ctrlPr>
+                <w:rPr>
+                  <w:rFonts w:ascii="Cambria Math" w:hAnsi="Cambria Math"/>
+                  <w:i/>
+                </w:rPr>
+              </m:ctrlPr>
+            </m:fPr>
+            <m:num>
+              <m:r>
+                <w:rPr>
+                  <w:rFonts w:ascii="Cambria Math" w:hAnsi="Cambria Math"/>
+                </w:rPr>
+                <m:t>1</m:t>
+              </m:r>
+            </m:num>
+            <m:den>
+              <m:r>
+                <w:rPr>
+                  <w:rFonts w:ascii="Cambria Math" w:hAnsi="Cambria Math"/>
+                </w:rPr>
+                <m:t>0.3</m:t>
+              </m:r>
+            </m:den>
+          </m:f>
+        </m:oMath>
+      </m:oMathPara>
+    </w:p>
+    <w:p>
+      <w:pPr>
+        <w:rPr>
+          <w:rFonts w:eastAsiaTheme="minorEastAsia"/>
+        </w:rPr>
+      </w:pPr>
+      <m:oMathPara>
+        <m:oMath>
+          <m:sSub>
+            <m:sSubPr>
+              <m:ctrlPr>
+                <w:rPr>
+                  <w:rFonts w:ascii="Cambria Math" w:hAnsi="Cambria Math"/>
+                  <w:i/>
+                </w:rPr>
+              </m:ctrlPr>
+            </m:sSubPr>
+            <m:e>
+              <m:r>
+                <w:rPr>
+                  <w:rFonts w:ascii="Cambria Math" w:hAnsi="Cambria Math"/>
+                </w:rPr>
+                <m:t>w</m:t>
+              </m:r>
+            </m:e>
+            <m:sub>
+              <m:r>
+                <w:rPr>
+                  <w:rFonts w:ascii="Cambria Math" w:hAnsi="Cambria Math"/>
+                </w:rPr>
+                <m:t>vehicle</m:t>
+              </m:r>
+            </m:sub>
+          </m:sSub>
+          <m:r>
+            <w:rPr>
+              <w:rFonts w:ascii="Cambria Math" w:hAnsi="Cambria Math"/>
+            </w:rPr>
+            <m:t>=55.56 rad/s</m:t>
+          </m:r>
+        </m:oMath>
+      </m:oMathPara>
+    </w:p>
+    <w:p>
+      <w:pPr>
+        <w:rPr>
+          <w:rFonts w:eastAsiaTheme="minorEastAsia"/>
+        </w:rPr>
+      </w:pPr>
+    </w:p>
+    <w:p>
+      <w:r>
+        <w:t xml:space="preserve">Now we need to transfer the speed we found to the </w:t>
+      </w:r>
+      <w:r>
+        <w:t xml:space="preserve">motor </w:t>
+      </w:r>
+      <w:r>
+        <w:t>side with the gear ratio.</w:t>
+      </w:r>
+    </w:p>
+    <w:p>
+      <m:oMathPara>
+        <m:oMath>
+          <m:sSub>
+            <m:sSubPr>
+              <m:ctrlPr>
+                <w:rPr>
+                  <w:rFonts w:ascii="Cambria Math" w:hAnsi="Cambria Math"/>
+                  <w:i/>
+                </w:rPr>
+              </m:ctrlPr>
+            </m:sSubPr>
+            <m:e>
+              <m:r>
+                <w:rPr>
+                  <w:rFonts w:ascii="Cambria Math" w:hAnsi="Cambria Math"/>
+                </w:rPr>
+                <m:t>w</m:t>
+              </m:r>
+            </m:e>
+            <m:sub>
+              <m:r>
+                <w:rPr>
+                  <w:rFonts w:ascii="Cambria Math" w:hAnsi="Cambria Math"/>
+                </w:rPr>
+                <m:t>m</m:t>
+              </m:r>
+            </m:sub>
+          </m:sSub>
+          <m:r>
+            <w:rPr>
+              <w:rFonts w:ascii="Cambria Math" w:hAnsi="Cambria Math"/>
+            </w:rPr>
+            <m:t>=</m:t>
+          </m:r>
+          <m:sSub>
+            <m:sSubPr>
+              <m:ctrlPr>
+                <w:rPr>
+                  <w:rFonts w:ascii="Cambria Math" w:hAnsi="Cambria Math"/>
+                  <w:i/>
+                </w:rPr>
+              </m:ctrlPr>
+            </m:sSubPr>
+            <m:e>
+              <m:r>
+                <w:rPr>
+                  <w:rFonts w:ascii="Cambria Math" w:hAnsi="Cambria Math"/>
+                </w:rPr>
+                <m:t>w</m:t>
+              </m:r>
+            </m:e>
+            <m:sub>
+              <m:r>
+                <w:rPr>
+                  <w:rFonts w:ascii="Cambria Math" w:hAnsi="Cambria Math"/>
+                </w:rPr>
+                <m:t>vehicle</m:t>
+              </m:r>
+            </m:sub>
+          </m:sSub>
+          <m:r>
+            <w:rPr>
+              <w:rFonts w:ascii="Cambria Math" w:hAnsi="Cambria Math"/>
+            </w:rPr>
+            <m:t>*gear ratio</m:t>
+          </m:r>
+        </m:oMath>
+      </m:oMathPara>
+    </w:p>
+    <w:p>
+      <m:oMathPara>
+        <m:oMath>
+          <m:sSub>
+            <m:sSubPr>
+              <m:ctrlPr>
+                <w:rPr>
+                  <w:rFonts w:ascii="Cambria Math" w:hAnsi="Cambria Math"/>
+                  <w:i/>
+                </w:rPr>
+              </m:ctrlPr>
+            </m:sSubPr>
+            <m:e>
+              <m:r>
+                <w:rPr>
+                  <w:rFonts w:ascii="Cambria Math" w:hAnsi="Cambria Math"/>
+                </w:rPr>
+                <m:t>w</m:t>
+              </m:r>
+            </m:e>
+            <m:sub>
+              <m:r>
+                <w:rPr>
+                  <w:rFonts w:ascii="Cambria Math" w:hAnsi="Cambria Math"/>
+                </w:rPr>
+                <m:t>m</m:t>
+              </m:r>
+            </m:sub>
+          </m:sSub>
+          <m:r>
+            <w:rPr>
+              <w:rFonts w:ascii="Cambria Math" w:hAnsi="Cambria Math"/>
+            </w:rPr>
+            <m:t>=</m:t>
+          </m:r>
+          <m:r>
+            <w:rPr>
+              <w:rFonts w:ascii="Cambria Math" w:hAnsi="Cambria Math"/>
+            </w:rPr>
+            <m:t>55.56</m:t>
+          </m:r>
+          <m:r>
+            <w:rPr>
+              <w:rFonts w:ascii="Cambria Math" w:hAnsi="Cambria Math"/>
+            </w:rPr>
+            <m:t>*</m:t>
+          </m:r>
+          <m:r>
+            <w:rPr>
+              <w:rFonts w:ascii="Cambria Math" w:hAnsi="Cambria Math"/>
+            </w:rPr>
+            <m:t>8.5</m:t>
+          </m:r>
+        </m:oMath>
+      </m:oMathPara>
+    </w:p>
+    <w:p>
+      <w:pPr>
+        <w:rPr>
+          <w:rFonts w:eastAsiaTheme="minorEastAsia"/>
+        </w:rPr>
+      </w:pPr>
+      <m:oMathPara>
+        <m:oMath>
+          <m:sSub>
+            <m:sSubPr>
+              <m:ctrlPr>
+                <w:rPr>
+                  <w:rFonts w:ascii="Cambria Math" w:hAnsi="Cambria Math"/>
+                  <w:i/>
+                </w:rPr>
+              </m:ctrlPr>
+            </m:sSubPr>
+            <m:e>
+              <m:r>
+                <w:rPr>
+                  <w:rFonts w:ascii="Cambria Math" w:hAnsi="Cambria Math"/>
+                </w:rPr>
+                <m:t>w</m:t>
+              </m:r>
+            </m:e>
+            <m:sub>
+              <m:r>
+                <w:rPr>
+                  <w:rFonts w:ascii="Cambria Math" w:hAnsi="Cambria Math"/>
+                </w:rPr>
+                <m:t>m</m:t>
+              </m:r>
+            </m:sub>
+          </m:sSub>
+          <m:r>
+            <w:rPr>
+              <w:rFonts w:ascii="Cambria Math" w:hAnsi="Cambria Math"/>
+            </w:rPr>
+            <m:t>=472.26 rad/s</m:t>
+          </m:r>
+        </m:oMath>
+      </m:oMathPara>
+    </w:p>
+    <w:p>
+      <w:pPr>
+        <w:rPr>
+          <w:rFonts w:eastAsiaTheme="minorEastAsia"/>
+        </w:rPr>
+      </w:pPr>
+    </w:p>
+    <w:p>
+      <w:r>
+        <w:t>We previously calculated the base speed. The base speed we found is 342</w:t>
+      </w:r>
+      <w:r>
+        <w:t>.</w:t>
+      </w:r>
+      <w:r>
+        <w:t xml:space="preserve">857 rad/s. We found the speed of the </w:t>
+      </w:r>
+      <w:r>
+        <w:t>motor</w:t>
+      </w:r>
+      <w:r>
+        <w:t xml:space="preserve"> as 472.26 rad/s. As it can be understood from here, the speed of the motor is higher than the base speed. Obviously </w:t>
+      </w:r>
+      <w:r>
+        <w:t>motor</w:t>
+      </w:r>
+      <w:r>
+        <w:t xml:space="preserve"> is operating in a field weakening </w:t>
+      </w:r>
+      <w:r>
+        <w:t>region</w:t>
+      </w:r>
+      <w:r>
+        <w:t xml:space="preserve">. </w:t>
+      </w:r>
+    </w:p>
+    <w:p>
+      <w:pPr>
+        <w:rPr>
+          <w:rFonts w:eastAsiaTheme="minorEastAsia"/>
+        </w:rPr>
+      </w:pPr>
+      <m:oMathPara>
+        <m:oMath>
+          <m:sSub>
+            <m:sSubPr>
+              <m:ctrlPr>
+                <w:rPr>
+                  <w:rFonts w:ascii="Cambria Math" w:hAnsi="Cambria Math"/>
+                  <w:i/>
+                </w:rPr>
+              </m:ctrlPr>
+            </m:sSubPr>
+            <m:e>
+              <m:r>
+                <w:rPr>
+                  <w:rFonts w:ascii="Cambria Math" w:hAnsi="Cambria Math"/>
+                </w:rPr>
+                <m:t>w</m:t>
+              </m:r>
+            </m:e>
+            <m:sub>
+              <m:r>
+                <w:rPr>
+                  <w:rFonts w:ascii="Cambria Math" w:hAnsi="Cambria Math"/>
+                </w:rPr>
+                <m:t>m</m:t>
+              </m:r>
+            </m:sub>
+          </m:sSub>
+          <m:r>
+            <w:rPr>
+              <w:rFonts w:ascii="Cambria Math" w:hAnsi="Cambria Math"/>
+            </w:rPr>
+            <m:t xml:space="preserve">=472.26 rad/s           </m:t>
+          </m:r>
+          <m:sSub>
+            <m:sSubPr>
+              <m:ctrlPr>
+                <w:rPr>
+                  <w:rFonts w:ascii="Cambria Math" w:hAnsi="Cambria Math"/>
+                  <w:i/>
+                </w:rPr>
+              </m:ctrlPr>
+            </m:sSubPr>
+            <m:e>
+              <m:r>
+                <w:rPr>
+                  <w:rFonts w:ascii="Cambria Math" w:hAnsi="Cambria Math"/>
+                </w:rPr>
+                <m:t>w</m:t>
+              </m:r>
+            </m:e>
+            <m:sub>
+              <m:r>
+                <w:rPr>
+                  <w:rFonts w:ascii="Cambria Math" w:hAnsi="Cambria Math"/>
+                </w:rPr>
+                <m:t>base</m:t>
+              </m:r>
+            </m:sub>
+          </m:sSub>
+          <m:r>
+            <w:rPr>
+              <w:rFonts w:ascii="Cambria Math" w:hAnsi="Cambria Math"/>
+            </w:rPr>
+            <m:t xml:space="preserve">=342.857 rad/s </m:t>
+          </m:r>
+        </m:oMath>
+      </m:oMathPara>
+    </w:p>
+    <w:p>
+      <w:pPr>
+        <w:rPr>
+          <w:rFonts w:eastAsiaTheme="minorEastAsia"/>
+        </w:rPr>
+      </w:pPr>
+      <m:oMathPara>
+        <m:oMath>
+          <m:sSub>
+            <m:sSubPr>
+              <m:ctrlPr>
+                <w:rPr>
+                  <w:rFonts w:ascii="Cambria Math" w:eastAsiaTheme="minorEastAsia" w:hAnsi="Cambria Math"/>
+                  <w:i/>
+                </w:rPr>
+              </m:ctrlPr>
+            </m:sSubPr>
+            <m:e>
+              <m:r>
+                <w:rPr>
+                  <w:rFonts w:ascii="Cambria Math" w:eastAsiaTheme="minorEastAsia" w:hAnsi="Cambria Math"/>
+                </w:rPr>
+                <m:t>w</m:t>
+              </m:r>
+            </m:e>
+            <m:sub>
+              <m:r>
+                <w:rPr>
+                  <w:rFonts w:ascii="Cambria Math" w:eastAsiaTheme="minorEastAsia" w:hAnsi="Cambria Math"/>
+                </w:rPr>
+                <m:t>m</m:t>
+              </m:r>
+            </m:sub>
+          </m:sSub>
+          <m:r>
+            <w:rPr>
+              <w:rFonts w:ascii="Cambria Math" w:eastAsiaTheme="minorEastAsia" w:hAnsi="Cambria Math"/>
+            </w:rPr>
+            <m:t>&gt;</m:t>
+          </m:r>
+          <m:sSub>
+            <m:sSubPr>
+              <m:ctrlPr>
+                <w:rPr>
+                  <w:rFonts w:ascii="Cambria Math" w:eastAsiaTheme="minorEastAsia" w:hAnsi="Cambria Math"/>
+                  <w:i/>
+                </w:rPr>
+              </m:ctrlPr>
+            </m:sSubPr>
+            <m:e>
+              <m:r>
+                <w:rPr>
+                  <w:rFonts w:ascii="Cambria Math" w:eastAsiaTheme="minorEastAsia" w:hAnsi="Cambria Math"/>
+                </w:rPr>
+                <m:t>w</m:t>
+              </m:r>
+            </m:e>
+            <m:sub>
+              <m:r>
+                <w:rPr>
+                  <w:rFonts w:ascii="Cambria Math" w:eastAsiaTheme="minorEastAsia" w:hAnsi="Cambria Math"/>
+                </w:rPr>
+                <m:t>base</m:t>
+              </m:r>
+            </m:sub>
+          </m:sSub>
+        </m:oMath>
+      </m:oMathPara>
+    </w:p>
+    <w:p>
+      <w:pPr>
+        <w:rPr>
+          <w:rFonts w:eastAsiaTheme="minorEastAsia"/>
+          <w:b/>
+          <w:bCs/>
+        </w:rPr>
+      </w:pPr>
+      <m:oMathPara>
+        <m:oMath>
+          <m:r>
+            <m:rPr>
+              <m:sty m:val="bi"/>
+            </m:rPr>
+            <w:rPr>
+              <w:rFonts w:ascii="Cambria Math" w:eastAsiaTheme="minorEastAsia" w:hAnsi="Cambria Math"/>
+            </w:rPr>
+            <m:t>FIELD WEAKENING REGION</m:t>
+          </m:r>
+        </m:oMath>
+      </m:oMathPara>
+    </w:p>
+    <w:p>
+      <w:pPr>
+        <w:rPr>
+          <w:rFonts w:eastAsiaTheme="minorEastAsia"/>
+          <w:b/>
+          <w:bCs/>
+        </w:rPr>
+      </w:pPr>
+    </w:p>
+    <w:p>
+      <w:r>
+        <w:t xml:space="preserve">Also, we can find </w:t>
+      </w:r>
+      <m:oMath>
+        <m:sSub>
+          <m:sSubPr>
+            <m:ctrlPr>
+              <w:rPr>
+                <w:rFonts w:ascii="Cambria Math" w:hAnsi="Cambria Math"/>
+                <w:i/>
+                <w:sz w:val="24"/>
+                <w:szCs w:val="24"/>
+              </w:rPr>
+            </m:ctrlPr>
+          </m:sSubPr>
+          <m:e>
+            <m:r>
+              <w:rPr>
+                <w:rFonts w:ascii="Cambria Math" w:hAnsi="Cambria Math"/>
+                <w:sz w:val="24"/>
+                <w:szCs w:val="24"/>
+              </w:rPr>
+              <m:t>w</m:t>
+            </m:r>
+          </m:e>
+          <m:sub>
+            <m:r>
+              <w:rPr>
+                <w:rFonts w:ascii="Cambria Math" w:hAnsi="Cambria Math"/>
+                <w:sz w:val="24"/>
+                <w:szCs w:val="24"/>
+              </w:rPr>
+              <m:t>e</m:t>
+            </m:r>
+          </m:sub>
+        </m:sSub>
+      </m:oMath>
+      <w:r>
+        <w:t xml:space="preserve"> by multiplying </w:t>
+      </w:r>
+      <m:oMath>
+        <m:sSub>
+          <m:sSubPr>
+            <m:ctrlPr>
+              <w:rPr>
+                <w:rFonts w:ascii="Cambria Math" w:hAnsi="Cambria Math"/>
+                <w:i/>
+                <w:sz w:val="24"/>
+                <w:szCs w:val="24"/>
+              </w:rPr>
+            </m:ctrlPr>
+          </m:sSubPr>
+          <m:e>
+            <m:r>
+              <w:rPr>
+                <w:rFonts w:ascii="Cambria Math" w:hAnsi="Cambria Math"/>
+                <w:sz w:val="24"/>
+                <w:szCs w:val="24"/>
+              </w:rPr>
+              <m:t>w</m:t>
+            </m:r>
+          </m:e>
+          <m:sub>
+            <m:r>
+              <w:rPr>
+                <w:rFonts w:ascii="Cambria Math" w:hAnsi="Cambria Math"/>
+                <w:sz w:val="24"/>
+                <w:szCs w:val="24"/>
+              </w:rPr>
+              <m:t>m</m:t>
+            </m:r>
+          </m:sub>
+        </m:sSub>
+      </m:oMath>
+      <w:r>
+        <w:t xml:space="preserve"> by the pole pair</w:t>
+      </w:r>
+      <w:r>
+        <w:t>:</w:t>
+      </w:r>
+    </w:p>
+    <w:p>
+      <w:pPr>
+        <w:rPr>
+          <w:rFonts w:eastAsiaTheme="minorEastAsia"/>
+        </w:rPr>
+      </w:pPr>
+      <m:oMathPara>
+        <m:oMath>
+          <m:sSub>
+            <m:sSubPr>
+              <m:ctrlPr>
+                <w:rPr>
+                  <w:rFonts w:ascii="Cambria Math" w:hAnsi="Cambria Math"/>
+                  <w:i/>
+                </w:rPr>
+              </m:ctrlPr>
+            </m:sSubPr>
+            <m:e>
+              <m:r>
+                <w:rPr>
+                  <w:rFonts w:ascii="Cambria Math" w:hAnsi="Cambria Math"/>
+                </w:rPr>
+                <m:t>w</m:t>
+              </m:r>
+            </m:e>
+            <m:sub>
+              <m:r>
+                <w:rPr>
+                  <w:rFonts w:ascii="Cambria Math" w:hAnsi="Cambria Math"/>
+                </w:rPr>
+                <m:t>e</m:t>
+              </m:r>
+            </m:sub>
+          </m:sSub>
+          <m:r>
+            <w:rPr>
+              <w:rFonts w:ascii="Cambria Math" w:hAnsi="Cambria Math"/>
+            </w:rPr>
+            <m:t>=</m:t>
+          </m:r>
+          <m:sSub>
+            <m:sSubPr>
+              <m:ctrlPr>
+                <w:rPr>
+                  <w:rFonts w:ascii="Cambria Math" w:hAnsi="Cambria Math"/>
+                  <w:i/>
+                </w:rPr>
+              </m:ctrlPr>
+            </m:sSubPr>
+            <m:e>
+              <m:r>
+                <w:rPr>
+                  <w:rFonts w:ascii="Cambria Math" w:hAnsi="Cambria Math"/>
+                </w:rPr>
+                <m:t>w</m:t>
+              </m:r>
+            </m:e>
+            <m:sub>
+              <m:r>
+                <w:rPr>
+                  <w:rFonts w:ascii="Cambria Math" w:hAnsi="Cambria Math"/>
+                </w:rPr>
+                <m:t>m</m:t>
+              </m:r>
+            </m:sub>
+          </m:sSub>
+          <m:r>
+            <w:rPr>
+              <w:rFonts w:ascii="Cambria Math" w:hAnsi="Cambria Math"/>
+            </w:rPr>
+            <m:t>*pole pair</m:t>
+          </m:r>
+        </m:oMath>
+      </m:oMathPara>
+    </w:p>
+    <w:p>
+      <w:pPr>
+        <w:rPr>
+          <w:rFonts w:eastAsiaTheme="minorEastAsia"/>
+        </w:rPr>
+      </w:pPr>
+      <m:oMathPara>
+        <m:oMath>
+          <m:sSub>
+            <m:sSubPr>
+              <m:ctrlPr>
+                <w:rPr>
+                  <w:rFonts w:ascii="Cambria Math" w:hAnsi="Cambria Math"/>
+                  <w:i/>
+                </w:rPr>
+              </m:ctrlPr>
+            </m:sSubPr>
+            <m:e>
+              <m:r>
+                <w:rPr>
+                  <w:rFonts w:ascii="Cambria Math" w:hAnsi="Cambria Math"/>
+                </w:rPr>
+                <m:t>w</m:t>
+              </m:r>
+            </m:e>
+            <m:sub>
+              <m:r>
+                <w:rPr>
+                  <w:rFonts w:ascii="Cambria Math" w:hAnsi="Cambria Math"/>
+                </w:rPr>
+                <m:t>e</m:t>
+              </m:r>
+            </m:sub>
+          </m:sSub>
+          <m:r>
+            <w:rPr>
+              <w:rFonts w:ascii="Cambria Math" w:hAnsi="Cambria Math"/>
+            </w:rPr>
+            <m:t>=</m:t>
+          </m:r>
+          <m:r>
+            <w:rPr>
+              <w:rFonts w:ascii="Cambria Math" w:hAnsi="Cambria Math"/>
+            </w:rPr>
+            <m:t>472.26</m:t>
+          </m:r>
+          <m:r>
+            <w:rPr>
+              <w:rFonts w:ascii="Cambria Math" w:hAnsi="Cambria Math"/>
+            </w:rPr>
+            <m:t>*</m:t>
+          </m:r>
+          <m:r>
+            <w:rPr>
+              <w:rFonts w:ascii="Cambria Math" w:hAnsi="Cambria Math"/>
+            </w:rPr>
+            <m:t>4</m:t>
+          </m:r>
+        </m:oMath>
+      </m:oMathPara>
+    </w:p>
+    <w:p>
+      <m:oMathPara>
+        <m:oMath>
+          <m:sSub>
+            <m:sSubPr>
+              <m:ctrlPr>
+                <w:rPr>
+                  <w:rFonts w:ascii="Cambria Math" w:hAnsi="Cambria Math"/>
+                  <w:i/>
+                </w:rPr>
+              </m:ctrlPr>
+            </m:sSubPr>
+            <m:e>
+              <m:r>
+                <w:rPr>
+                  <w:rFonts w:ascii="Cambria Math" w:hAnsi="Cambria Math"/>
+                </w:rPr>
+                <m:t>w</m:t>
+              </m:r>
+            </m:e>
+            <m:sub>
+              <m:r>
+                <w:rPr>
+                  <w:rFonts w:ascii="Cambria Math" w:hAnsi="Cambria Math"/>
+                </w:rPr>
+                <m:t>e</m:t>
+              </m:r>
+            </m:sub>
+          </m:sSub>
+          <m:r>
+            <w:rPr>
+              <w:rFonts w:ascii="Cambria Math" w:hAnsi="Cambria Math"/>
+            </w:rPr>
+            <m:t>=1889.04 rad/s</m:t>
+          </m:r>
+        </m:oMath>
+      </m:oMathPara>
+    </w:p>
+    <w:p>
+      <w:r>
+        <w:t xml:space="preserve">In other words, considering the given conditions, the engine must operate in the field weakening </w:t>
+      </w:r>
+      <w:r>
+        <w:t>region</w:t>
+      </w:r>
+      <w:r>
+        <w:t xml:space="preserve"> </w:t>
+      </w:r>
+      <w:proofErr w:type="gramStart"/>
+      <w:r>
+        <w:t>in order for</w:t>
+      </w:r>
+      <w:proofErr w:type="gramEnd"/>
+      <w:r>
+        <w:t xml:space="preserve"> the vehicle to </w:t>
+      </w:r>
+      <w:r>
+        <w:t>drive</w:t>
+      </w:r>
+      <w:r>
+        <w:t xml:space="preserve"> at 60 km/h.</w:t>
+      </w:r>
+      <w:r>
+        <w:t xml:space="preserve"> </w:t>
+      </w:r>
+      <w:r>
+        <w:t>It will not be enough to apply only</w:t>
+      </w:r>
+      <w:r>
+        <w:rPr>
+          <w:sz w:val="24"/>
+          <w:szCs w:val="24"/>
+        </w:rPr>
+        <w:t xml:space="preserve"> </w:t>
+      </w:r>
+      <m:oMath>
+        <m:sSub>
+          <m:sSubPr>
+            <m:ctrlPr>
+              <w:rPr>
+                <w:rFonts w:ascii="Cambria Math" w:hAnsi="Cambria Math"/>
+                <w:i/>
+                <w:sz w:val="24"/>
+                <w:szCs w:val="24"/>
+              </w:rPr>
+            </m:ctrlPr>
+          </m:sSubPr>
+          <m:e>
+            <m:r>
+              <w:rPr>
+                <w:rFonts w:ascii="Cambria Math" w:hAnsi="Cambria Math"/>
+                <w:sz w:val="24"/>
+                <w:szCs w:val="24"/>
+              </w:rPr>
+              <m:t>i</m:t>
+            </m:r>
+          </m:e>
+          <m:sub>
+            <m:r>
+              <w:rPr>
+                <w:rFonts w:ascii="Cambria Math" w:hAnsi="Cambria Math"/>
+                <w:sz w:val="24"/>
+                <w:szCs w:val="24"/>
+              </w:rPr>
+              <m:t>q</m:t>
+            </m:r>
+          </m:sub>
+        </m:sSub>
+      </m:oMath>
+      <w:r>
+        <w:t xml:space="preserve"> current for the vehicle to </w:t>
+      </w:r>
+      <w:r>
+        <w:t>drive</w:t>
+      </w:r>
+      <w:r>
+        <w:t xml:space="preserve"> at this speed. That's why we need to apply </w:t>
+      </w:r>
+      <m:oMath>
+        <m:sSub>
+          <m:sSubPr>
+            <m:ctrlPr>
+              <w:rPr>
+                <w:rFonts w:ascii="Cambria Math" w:hAnsi="Cambria Math"/>
+                <w:i/>
+                <w:sz w:val="24"/>
+                <w:szCs w:val="24"/>
+              </w:rPr>
+            </m:ctrlPr>
+          </m:sSubPr>
+          <m:e>
+            <m:r>
+              <w:rPr>
+                <w:rFonts w:ascii="Cambria Math" w:hAnsi="Cambria Math"/>
+                <w:sz w:val="24"/>
+                <w:szCs w:val="24"/>
+              </w:rPr>
+              <m:t>i</m:t>
+            </m:r>
+          </m:e>
+          <m:sub>
+            <m:r>
+              <w:rPr>
+                <w:rFonts w:ascii="Cambria Math" w:hAnsi="Cambria Math"/>
+                <w:sz w:val="24"/>
+                <w:szCs w:val="24"/>
+              </w:rPr>
+              <m:t>d</m:t>
+            </m:r>
+          </m:sub>
+        </m:sSub>
+      </m:oMath>
+      <w:r>
+        <w:t xml:space="preserve"> current to the system. Since the </w:t>
+      </w:r>
+      <m:oMath>
+        <m:sSub>
+          <m:sSubPr>
+            <m:ctrlPr>
+              <w:rPr>
+                <w:rFonts w:ascii="Cambria Math" w:hAnsi="Cambria Math"/>
+                <w:i/>
+                <w:sz w:val="24"/>
+                <w:szCs w:val="24"/>
+              </w:rPr>
+            </m:ctrlPr>
+          </m:sSubPr>
+          <m:e>
+            <m:r>
+              <w:rPr>
+                <w:rFonts w:ascii="Cambria Math" w:hAnsi="Cambria Math"/>
+                <w:sz w:val="24"/>
+                <w:szCs w:val="24"/>
+              </w:rPr>
+              <m:t>i</m:t>
+            </m:r>
+          </m:e>
+          <m:sub>
+            <m:r>
+              <w:rPr>
+                <w:rFonts w:ascii="Cambria Math" w:hAnsi="Cambria Math"/>
+                <w:sz w:val="24"/>
+                <w:szCs w:val="24"/>
+              </w:rPr>
+              <m:t>d</m:t>
+            </m:r>
+          </m:sub>
+        </m:sSub>
+      </m:oMath>
+      <w:r>
+        <w:t xml:space="preserve"> current is 0 in the base speed region, the vehicle will not be able to reach this speed. As a result, the motor operates in the field weakening region and by applying </w:t>
+      </w:r>
+      <m:oMath>
+        <m:sSub>
+          <m:sSubPr>
+            <m:ctrlPr>
+              <w:rPr>
+                <w:rFonts w:ascii="Cambria Math" w:hAnsi="Cambria Math"/>
+                <w:i/>
+                <w:sz w:val="24"/>
+                <w:szCs w:val="24"/>
+              </w:rPr>
+            </m:ctrlPr>
+          </m:sSubPr>
+          <m:e>
+            <m:r>
+              <w:rPr>
+                <w:rFonts w:ascii="Cambria Math" w:hAnsi="Cambria Math"/>
+                <w:sz w:val="24"/>
+                <w:szCs w:val="24"/>
+              </w:rPr>
+              <m:t>i</m:t>
+            </m:r>
+          </m:e>
+          <m:sub>
+            <m:r>
+              <w:rPr>
+                <w:rFonts w:ascii="Cambria Math" w:hAnsi="Cambria Math"/>
+                <w:sz w:val="24"/>
+                <w:szCs w:val="24"/>
+              </w:rPr>
+              <m:t>d</m:t>
+            </m:r>
+          </m:sub>
+        </m:sSub>
+        <m:r>
+          <w:rPr>
+            <w:rFonts w:ascii="Cambria Math" w:hAnsi="Cambria Math"/>
+            <w:sz w:val="24"/>
+            <w:szCs w:val="24"/>
+          </w:rPr>
+          <m:t xml:space="preserve"> </m:t>
+        </m:r>
+      </m:oMath>
+      <w:r>
+        <w:t xml:space="preserve">current along with the </w:t>
+      </w:r>
+      <m:oMath>
+        <m:sSub>
+          <m:sSubPr>
+            <m:ctrlPr>
+              <w:rPr>
+                <w:rFonts w:ascii="Cambria Math" w:hAnsi="Cambria Math"/>
+                <w:i/>
+                <w:sz w:val="24"/>
+                <w:szCs w:val="24"/>
+              </w:rPr>
+            </m:ctrlPr>
+          </m:sSubPr>
+          <m:e>
+            <m:r>
+              <w:rPr>
+                <w:rFonts w:ascii="Cambria Math" w:hAnsi="Cambria Math"/>
+                <w:sz w:val="24"/>
+                <w:szCs w:val="24"/>
+              </w:rPr>
+              <m:t>i</m:t>
+            </m:r>
+          </m:e>
+          <m:sub>
+            <m:r>
+              <w:rPr>
+                <w:rFonts w:ascii="Cambria Math" w:hAnsi="Cambria Math"/>
+                <w:sz w:val="24"/>
+                <w:szCs w:val="24"/>
+              </w:rPr>
+              <m:t>q</m:t>
+            </m:r>
+          </m:sub>
+        </m:sSub>
+      </m:oMath>
+      <w:r>
+        <w:t xml:space="preserve"> current in this region, we ensure that the vehicle </w:t>
+      </w:r>
+      <w:r>
+        <w:t>drives</w:t>
+      </w:r>
+      <w:r>
+        <w:t xml:space="preserve"> at the given speed.</w:t>
+      </w:r>
+      <w:r>
+        <w:t xml:space="preserve"> </w:t>
+      </w:r>
+      <w:r>
+        <w:t xml:space="preserve">As a result of this analysis we have done, we need to find </w:t>
+      </w:r>
+      <m:oMath>
+        <m:sSub>
+          <m:sSubPr>
+            <m:ctrlPr>
+              <w:rPr>
+                <w:rFonts w:ascii="Cambria Math" w:hAnsi="Cambria Math"/>
+                <w:i/>
+                <w:sz w:val="24"/>
+                <w:szCs w:val="24"/>
+              </w:rPr>
+            </m:ctrlPr>
+          </m:sSubPr>
+          <m:e>
+            <m:r>
+              <w:rPr>
+                <w:rFonts w:ascii="Cambria Math" w:hAnsi="Cambria Math"/>
+                <w:sz w:val="24"/>
+                <w:szCs w:val="24"/>
+              </w:rPr>
+              <m:t>i</m:t>
+            </m:r>
+          </m:e>
+          <m:sub>
+            <m:r>
+              <w:rPr>
+                <w:rFonts w:ascii="Cambria Math" w:hAnsi="Cambria Math"/>
+                <w:sz w:val="24"/>
+                <w:szCs w:val="24"/>
+              </w:rPr>
+              <m:t>d</m:t>
+            </m:r>
+          </m:sub>
+        </m:sSub>
+      </m:oMath>
+      <w:r>
+        <w:t xml:space="preserve"> and </w:t>
+      </w:r>
+      <m:oMath>
+        <m:sSub>
+          <m:sSubPr>
+            <m:ctrlPr>
+              <w:rPr>
+                <w:rFonts w:ascii="Cambria Math" w:hAnsi="Cambria Math"/>
+                <w:i/>
+                <w:sz w:val="24"/>
+                <w:szCs w:val="24"/>
+              </w:rPr>
+            </m:ctrlPr>
+          </m:sSubPr>
+          <m:e>
+            <m:r>
+              <w:rPr>
+                <w:rFonts w:ascii="Cambria Math" w:hAnsi="Cambria Math"/>
+                <w:sz w:val="24"/>
+                <w:szCs w:val="24"/>
+              </w:rPr>
+              <m:t>i</m:t>
+            </m:r>
+          </m:e>
+          <m:sub>
+            <m:r>
+              <w:rPr>
+                <w:rFonts w:ascii="Cambria Math" w:hAnsi="Cambria Math"/>
+                <w:sz w:val="24"/>
+                <w:szCs w:val="24"/>
+              </w:rPr>
+              <m:t>q</m:t>
+            </m:r>
+          </m:sub>
+        </m:sSub>
+      </m:oMath>
+      <w:r>
+        <w:t xml:space="preserve"> currents.</w:t>
+      </w:r>
+      <w:r>
+        <w:t xml:space="preserve"> </w:t>
+      </w:r>
+      <w:r>
+        <w:t>As it is known, the vehicle here is</w:t>
+      </w:r>
+      <w:r>
+        <w:t xml:space="preserve"> driving at</w:t>
+      </w:r>
+      <w:r>
+        <w:t xml:space="preserve"> half of the rated torque.</w:t>
+      </w:r>
+      <w:r>
+        <w:t xml:space="preserve"> </w:t>
+      </w:r>
+      <w:r>
+        <w:t xml:space="preserve">So the </w:t>
+      </w:r>
+      <m:oMath>
+        <m:sSub>
+          <m:sSubPr>
+            <m:ctrlPr>
+              <w:rPr>
+                <w:rFonts w:ascii="Cambria Math" w:hAnsi="Cambria Math"/>
+                <w:i/>
+                <w:sz w:val="24"/>
+                <w:szCs w:val="24"/>
+              </w:rPr>
+            </m:ctrlPr>
+          </m:sSubPr>
+          <m:e>
+            <m:r>
+              <w:rPr>
+                <w:rFonts w:ascii="Cambria Math" w:hAnsi="Cambria Math"/>
+                <w:sz w:val="24"/>
+                <w:szCs w:val="24"/>
+              </w:rPr>
+              <m:t>i</m:t>
+            </m:r>
+          </m:e>
+          <m:sub>
+            <m:r>
+              <w:rPr>
+                <w:rFonts w:ascii="Cambria Math" w:hAnsi="Cambria Math"/>
+                <w:sz w:val="24"/>
+                <w:szCs w:val="24"/>
+              </w:rPr>
+              <m:t>q</m:t>
+            </m:r>
+          </m:sub>
+        </m:sSub>
+      </m:oMath>
+      <w:r>
+        <w:t xml:space="preserve"> current will also be halved.</w:t>
+      </w:r>
+      <w:r>
+        <w:t xml:space="preserve"> </w:t>
+      </w:r>
+      <m:oMath>
+        <m:sSub>
+          <m:sSubPr>
+            <m:ctrlPr>
+              <w:rPr>
+                <w:rFonts w:ascii="Cambria Math" w:hAnsi="Cambria Math"/>
+                <w:i/>
+                <w:sz w:val="24"/>
+                <w:szCs w:val="24"/>
+              </w:rPr>
+            </m:ctrlPr>
+          </m:sSubPr>
+          <m:e>
+            <m:r>
+              <w:rPr>
+                <w:rFonts w:ascii="Cambria Math" w:hAnsi="Cambria Math"/>
+                <w:sz w:val="24"/>
+                <w:szCs w:val="24"/>
+              </w:rPr>
+              <m:t>i</m:t>
+            </m:r>
+          </m:e>
+          <m:sub>
+            <m:r>
+              <w:rPr>
+                <w:rFonts w:ascii="Cambria Math" w:hAnsi="Cambria Math"/>
+                <w:sz w:val="24"/>
+                <w:szCs w:val="24"/>
+              </w:rPr>
+              <m:t>q</m:t>
+            </m:r>
+          </m:sub>
+        </m:sSub>
+      </m:oMath>
+      <w:r>
+        <w:t xml:space="preserve"> current is as shown below.</w:t>
+      </w:r>
+    </w:p>
+    <w:p>
+      <w:pPr>
+        <w:rPr>
+          <w:rFonts w:eastAsiaTheme="minorEastAsia"/>
+        </w:rPr>
+      </w:pPr>
+      <m:oMathPara>
+        <m:oMath>
+          <m:sSub>
+            <m:sSubPr>
+              <m:ctrlPr>
+                <w:rPr>
+                  <w:rFonts w:ascii="Cambria Math" w:hAnsi="Cambria Math"/>
+                  <w:i/>
+                </w:rPr>
+              </m:ctrlPr>
+            </m:sSubPr>
+            <m:e>
+              <m:r>
+                <w:rPr>
+                  <w:rFonts w:ascii="Cambria Math" w:hAnsi="Cambria Math"/>
+                </w:rPr>
+                <m:t>i</m:t>
+              </m:r>
+            </m:e>
+            <m:sub>
+              <m:r>
+                <w:rPr>
+                  <w:rFonts w:ascii="Cambria Math" w:hAnsi="Cambria Math"/>
+                </w:rPr>
+                <m:t>q</m:t>
+              </m:r>
+            </m:sub>
+          </m:sSub>
+          <m:r>
+            <w:rPr>
+              <w:rFonts w:ascii="Cambria Math" w:hAnsi="Cambria Math"/>
+            </w:rPr>
+            <m:t>=</m:t>
+          </m:r>
+          <m:f>
+            <m:fPr>
+              <m:ctrlPr>
+                <w:rPr>
+                  <w:rFonts w:ascii="Cambria Math" w:hAnsi="Cambria Math"/>
+                  <w:i/>
+                </w:rPr>
+              </m:ctrlPr>
+            </m:fPr>
+            <m:num>
+              <m:sSub>
+                <m:sSubPr>
+                  <m:ctrlPr>
+                    <w:rPr>
+                      <w:rFonts w:ascii="Cambria Math" w:hAnsi="Cambria Math"/>
+                      <w:i/>
+                    </w:rPr>
+                  </m:ctrlPr>
+                </m:sSubPr>
+                <m:e>
+                  <m:r>
+                    <w:rPr>
+                      <w:rFonts w:ascii="Cambria Math" w:hAnsi="Cambria Math"/>
+                    </w:rPr>
+                    <m:t>I</m:t>
+                  </m:r>
+                </m:e>
+                <m:sub>
+                  <m:r>
+                    <w:rPr>
+                      <w:rFonts w:ascii="Cambria Math" w:hAnsi="Cambria Math"/>
+                    </w:rPr>
+                    <m:t>nominal</m:t>
+                  </m:r>
+                </m:sub>
+              </m:sSub>
+            </m:num>
+            <m:den>
+              <m:r>
+                <w:rPr>
+                  <w:rFonts w:ascii="Cambria Math" w:hAnsi="Cambria Math"/>
+                </w:rPr>
+                <m:t>2</m:t>
+              </m:r>
+            </m:den>
+          </m:f>
+        </m:oMath>
+      </m:oMathPara>
+    </w:p>
+    <w:p>
+      <w:pPr>
+        <w:rPr>
+          <w:rFonts w:eastAsiaTheme="minorEastAsia"/>
+        </w:rPr>
+      </w:pPr>
+      <m:oMathPara>
+        <m:oMath>
+          <m:sSub>
+            <m:sSubPr>
+              <m:ctrlPr>
+                <w:rPr>
+                  <w:rFonts w:ascii="Cambria Math" w:hAnsi="Cambria Math"/>
+                  <w:i/>
+                </w:rPr>
+              </m:ctrlPr>
+            </m:sSubPr>
+            <m:e>
+              <m:r>
+                <w:rPr>
+                  <w:rFonts w:ascii="Cambria Math" w:hAnsi="Cambria Math"/>
+                </w:rPr>
+                <m:t>i</m:t>
+              </m:r>
+            </m:e>
+            <m:sub>
+              <m:r>
+                <w:rPr>
+                  <w:rFonts w:ascii="Cambria Math" w:hAnsi="Cambria Math"/>
+                </w:rPr>
+                <m:t>q</m:t>
+              </m:r>
+            </m:sub>
+          </m:sSub>
+          <m:r>
+            <w:rPr>
+              <w:rFonts w:ascii="Cambria Math" w:hAnsi="Cambria Math"/>
+            </w:rPr>
+            <m:t>=</m:t>
+          </m:r>
+          <m:f>
+            <m:fPr>
+              <m:ctrlPr>
+                <w:rPr>
+                  <w:rFonts w:ascii="Cambria Math" w:hAnsi="Cambria Math"/>
+                  <w:i/>
+                </w:rPr>
+              </m:ctrlPr>
+            </m:fPr>
+            <m:num>
+              <m:r>
+                <w:rPr>
+                  <w:rFonts w:ascii="Cambria Math" w:hAnsi="Cambria Math"/>
+                </w:rPr>
+                <m:t>530</m:t>
+              </m:r>
+            </m:num>
+            <m:den>
+              <m:r>
+                <w:rPr>
+                  <w:rFonts w:ascii="Cambria Math" w:hAnsi="Cambria Math"/>
+                </w:rPr>
+                <m:t>2</m:t>
+              </m:r>
+            </m:den>
+          </m:f>
+        </m:oMath>
+      </m:oMathPara>
+    </w:p>
+    <w:p>
+      <w:pPr>
+        <w:rPr>
+          <w:rFonts w:eastAsiaTheme="minorEastAsia"/>
+        </w:rPr>
+      </w:pPr>
+      <m:oMathPara>
+        <m:oMath>
+          <m:sSub>
+            <m:sSubPr>
+              <m:ctrlPr>
+                <w:rPr>
+                  <w:rFonts w:ascii="Cambria Math" w:hAnsi="Cambria Math"/>
+                  <w:i/>
+                </w:rPr>
+              </m:ctrlPr>
+            </m:sSubPr>
+            <m:e>
+              <m:r>
+                <w:rPr>
+                  <w:rFonts w:ascii="Cambria Math" w:hAnsi="Cambria Math"/>
+                </w:rPr>
+                <m:t>i</m:t>
+              </m:r>
+            </m:e>
+            <m:sub>
+              <m:r>
+                <w:rPr>
+                  <w:rFonts w:ascii="Cambria Math" w:hAnsi="Cambria Math"/>
+                </w:rPr>
+                <m:t>q</m:t>
+              </m:r>
+            </m:sub>
+          </m:sSub>
+          <m:r>
+            <w:rPr>
+              <w:rFonts w:ascii="Cambria Math" w:hAnsi="Cambria Math"/>
+            </w:rPr>
+            <m:t>=265 A</m:t>
+          </m:r>
+        </m:oMath>
+      </m:oMathPara>
+    </w:p>
+    <w:p>
+      <w:pPr>
+        <w:rPr>
+          <w:rFonts w:eastAsiaTheme="minorEastAsia"/>
+        </w:rPr>
+      </w:pPr>
+    </w:p>
+    <w:p>
+      <w:r>
+        <w:t xml:space="preserve">We can also find the </w:t>
+      </w:r>
+      <m:oMath>
+        <m:sSub>
+          <m:sSubPr>
+            <m:ctrlPr>
+              <w:rPr>
+                <w:rFonts w:ascii="Cambria Math" w:hAnsi="Cambria Math"/>
+                <w:i/>
+                <w:sz w:val="24"/>
+                <w:szCs w:val="24"/>
+              </w:rPr>
+            </m:ctrlPr>
+          </m:sSubPr>
+          <m:e>
+            <m:r>
+              <w:rPr>
+                <w:rFonts w:ascii="Cambria Math" w:hAnsi="Cambria Math"/>
+                <w:sz w:val="24"/>
+                <w:szCs w:val="24"/>
+              </w:rPr>
+              <m:t>i</m:t>
+            </m:r>
+          </m:e>
+          <m:sub>
+            <m:r>
+              <w:rPr>
+                <w:rFonts w:ascii="Cambria Math" w:hAnsi="Cambria Math"/>
+                <w:sz w:val="24"/>
+                <w:szCs w:val="24"/>
+              </w:rPr>
+              <m:t>d</m:t>
+            </m:r>
+          </m:sub>
+        </m:sSub>
+      </m:oMath>
+      <w:r>
+        <w:t xml:space="preserve"> </w:t>
+      </w:r>
+      <w:r>
+        <w:t>current</w:t>
+      </w:r>
+      <w:r>
+        <w:t xml:space="preserve"> with the formula given below:</w:t>
+      </w:r>
+    </w:p>
+    <w:p>
+      <w:pPr>
+        <w:rPr>
+          <w:rFonts w:eastAsiaTheme="minorEastAsia"/>
+        </w:rPr>
+      </w:pPr>
+      <m:oMathPara>
+        <m:oMath>
+          <m:f>
+            <m:fPr>
+              <m:ctrlPr>
+                <w:rPr>
+                  <w:rFonts w:ascii="Cambria Math" w:hAnsi="Cambria Math"/>
+                  <w:i/>
+                </w:rPr>
+              </m:ctrlPr>
+            </m:fPr>
+            <m:num>
+              <m:sSub>
+                <m:sSubPr>
+                  <m:ctrlPr>
+                    <w:rPr>
+                      <w:rFonts w:ascii="Cambria Math" w:hAnsi="Cambria Math"/>
+                      <w:i/>
+                    </w:rPr>
+                  </m:ctrlPr>
+                </m:sSubPr>
+                <m:e>
+                  <m:r>
+                    <w:rPr>
+                      <w:rFonts w:ascii="Cambria Math" w:hAnsi="Cambria Math"/>
+                    </w:rPr>
+                    <m:t>V</m:t>
+                  </m:r>
+                </m:e>
+                <m:sub>
+                  <m:r>
+                    <w:rPr>
+                      <w:rFonts w:ascii="Cambria Math" w:hAnsi="Cambria Math"/>
+                    </w:rPr>
+                    <m:t>s</m:t>
+                  </m:r>
+                </m:sub>
+              </m:sSub>
+            </m:num>
+            <m:den>
+              <m:sSub>
+                <m:sSubPr>
+                  <m:ctrlPr>
+                    <w:rPr>
+                      <w:rFonts w:ascii="Cambria Math" w:hAnsi="Cambria Math"/>
+                      <w:i/>
+                    </w:rPr>
+                  </m:ctrlPr>
+                </m:sSubPr>
+                <m:e>
+                  <m:r>
+                    <w:rPr>
+                      <w:rFonts w:ascii="Cambria Math" w:hAnsi="Cambria Math"/>
+                    </w:rPr>
+                    <m:t>w</m:t>
+                  </m:r>
+                </m:e>
+                <m:sub>
+                  <m:r>
+                    <w:rPr>
+                      <w:rFonts w:ascii="Cambria Math" w:hAnsi="Cambria Math"/>
+                    </w:rPr>
+                    <m:t>e</m:t>
+                  </m:r>
+                </m:sub>
+              </m:sSub>
+            </m:den>
+          </m:f>
+          <m:r>
+            <w:rPr>
+              <w:rFonts w:ascii="Cambria Math" w:hAnsi="Cambria Math"/>
+            </w:rPr>
+            <m:t>=</m:t>
+          </m:r>
+          <m:rad>
+            <m:radPr>
+              <m:degHide m:val="1"/>
+              <m:ctrlPr>
+                <w:rPr>
+                  <w:rFonts w:ascii="Cambria Math" w:hAnsi="Cambria Math"/>
+                  <w:i/>
+                </w:rPr>
+              </m:ctrlPr>
+            </m:radPr>
+            <m:deg/>
+            <m:e>
+              <m:sSup>
+                <m:sSupPr>
+                  <m:ctrlPr>
+                    <w:rPr>
+                      <w:rFonts w:ascii="Cambria Math" w:hAnsi="Cambria Math"/>
+                      <w:i/>
+                    </w:rPr>
+                  </m:ctrlPr>
+                </m:sSupPr>
+                <m:e>
+                  <m:sSub>
+                    <m:sSubPr>
+                      <m:ctrlPr>
+                        <w:rPr>
+                          <w:rFonts w:ascii="Cambria Math" w:hAnsi="Cambria Math"/>
+                          <w:i/>
+                        </w:rPr>
+                      </m:ctrlPr>
+                    </m:sSubPr>
+                    <m:e>
+                      <m:r>
+                        <w:rPr>
+                          <w:rFonts w:ascii="Cambria Math" w:hAnsi="Cambria Math"/>
+                        </w:rPr>
+                        <m:t>(λ</m:t>
+                      </m:r>
+                    </m:e>
+                    <m:sub>
+                      <m:r>
+                        <w:rPr>
+                          <w:rFonts w:ascii="Cambria Math" w:hAnsi="Cambria Math"/>
+                        </w:rPr>
+                        <m:t>PM</m:t>
+                      </m:r>
+                    </m:sub>
+                  </m:sSub>
+                  <m:r>
+                    <w:rPr>
+                      <w:rFonts w:ascii="Cambria Math" w:hAnsi="Cambria Math"/>
+                    </w:rPr>
+                    <m:t>+</m:t>
+                  </m:r>
+                  <m:sSub>
+                    <m:sSubPr>
+                      <m:ctrlPr>
+                        <w:rPr>
+                          <w:rFonts w:ascii="Cambria Math" w:hAnsi="Cambria Math"/>
+                          <w:i/>
+                        </w:rPr>
+                      </m:ctrlPr>
+                    </m:sSubPr>
+                    <m:e>
+                      <m:r>
+                        <w:rPr>
+                          <w:rFonts w:ascii="Cambria Math" w:hAnsi="Cambria Math"/>
+                        </w:rPr>
+                        <m:t>L</m:t>
+                      </m:r>
+                    </m:e>
+                    <m:sub>
+                      <m:r>
+                        <w:rPr>
+                          <w:rFonts w:ascii="Cambria Math" w:hAnsi="Cambria Math"/>
+                        </w:rPr>
+                        <m:t>s</m:t>
+                      </m:r>
+                    </m:sub>
+                  </m:sSub>
+                  <m:r>
+                    <w:rPr>
+                      <w:rFonts w:ascii="Cambria Math" w:hAnsi="Cambria Math"/>
+                    </w:rPr>
+                    <m:t>*</m:t>
+                  </m:r>
+                  <m:sSub>
+                    <m:sSubPr>
+                      <m:ctrlPr>
+                        <w:rPr>
+                          <w:rFonts w:ascii="Cambria Math" w:hAnsi="Cambria Math"/>
+                          <w:i/>
+                        </w:rPr>
+                      </m:ctrlPr>
+                    </m:sSubPr>
+                    <m:e>
+                      <m:r>
+                        <w:rPr>
+                          <w:rFonts w:ascii="Cambria Math" w:hAnsi="Cambria Math"/>
+                        </w:rPr>
+                        <m:t>i</m:t>
+                      </m:r>
+                    </m:e>
+                    <m:sub>
+                      <m:r>
+                        <w:rPr>
+                          <w:rFonts w:ascii="Cambria Math" w:hAnsi="Cambria Math"/>
+                        </w:rPr>
+                        <m:t>d</m:t>
+                      </m:r>
+                    </m:sub>
+                  </m:sSub>
+                  <m:r>
+                    <w:rPr>
+                      <w:rFonts w:ascii="Cambria Math" w:hAnsi="Cambria Math"/>
+                    </w:rPr>
+                    <m:t xml:space="preserve"> )</m:t>
+                  </m:r>
+                </m:e>
+                <m:sup>
+                  <m:r>
+                    <w:rPr>
+                      <w:rFonts w:ascii="Cambria Math" w:hAnsi="Cambria Math"/>
+                    </w:rPr>
+                    <m:t>2</m:t>
+                  </m:r>
+                </m:sup>
+              </m:sSup>
+              <m:r>
+                <w:rPr>
+                  <w:rFonts w:ascii="Cambria Math" w:hAnsi="Cambria Math"/>
+                </w:rPr>
+                <m:t>+</m:t>
+              </m:r>
+              <m:sSup>
+                <m:sSupPr>
+                  <m:ctrlPr>
+                    <w:rPr>
+                      <w:rFonts w:ascii="Cambria Math" w:hAnsi="Cambria Math"/>
+                      <w:i/>
+                    </w:rPr>
+                  </m:ctrlPr>
+                </m:sSupPr>
+                <m:e>
+                  <m:r>
+                    <w:rPr>
+                      <w:rFonts w:ascii="Cambria Math" w:hAnsi="Cambria Math"/>
+                    </w:rPr>
+                    <m:t>(</m:t>
+                  </m:r>
+                  <m:sSub>
+                    <m:sSubPr>
+                      <m:ctrlPr>
+                        <w:rPr>
+                          <w:rFonts w:ascii="Cambria Math" w:hAnsi="Cambria Math"/>
+                          <w:i/>
+                        </w:rPr>
+                      </m:ctrlPr>
+                    </m:sSubPr>
+                    <m:e>
+                      <m:r>
+                        <w:rPr>
+                          <w:rFonts w:ascii="Cambria Math" w:hAnsi="Cambria Math"/>
+                        </w:rPr>
+                        <m:t>L</m:t>
+                      </m:r>
+                    </m:e>
+                    <m:sub>
+                      <m:r>
+                        <w:rPr>
+                          <w:rFonts w:ascii="Cambria Math" w:hAnsi="Cambria Math"/>
+                        </w:rPr>
+                        <m:t>s</m:t>
+                      </m:r>
+                    </m:sub>
+                  </m:sSub>
+                  <m:r>
+                    <w:rPr>
+                      <w:rFonts w:ascii="Cambria Math" w:hAnsi="Cambria Math"/>
+                    </w:rPr>
+                    <m:t>*</m:t>
+                  </m:r>
+                  <m:sSub>
+                    <m:sSubPr>
+                      <m:ctrlPr>
+                        <w:rPr>
+                          <w:rFonts w:ascii="Cambria Math" w:hAnsi="Cambria Math"/>
+                          <w:i/>
+                        </w:rPr>
+                      </m:ctrlPr>
+                    </m:sSubPr>
+                    <m:e>
+                      <m:r>
+                        <w:rPr>
+                          <w:rFonts w:ascii="Cambria Math" w:hAnsi="Cambria Math"/>
+                        </w:rPr>
+                        <m:t>i</m:t>
+                      </m:r>
+                    </m:e>
+                    <m:sub>
+                      <m:r>
+                        <w:rPr>
+                          <w:rFonts w:ascii="Cambria Math" w:hAnsi="Cambria Math"/>
+                        </w:rPr>
+                        <m:t>q</m:t>
+                      </m:r>
+                    </m:sub>
+                  </m:sSub>
+                  <m:r>
+                    <w:rPr>
+                      <w:rFonts w:ascii="Cambria Math" w:hAnsi="Cambria Math"/>
+                    </w:rPr>
+                    <m:t>)</m:t>
+                  </m:r>
+                </m:e>
+                <m:sup>
+                  <m:r>
+                    <w:rPr>
+                      <w:rFonts w:ascii="Cambria Math" w:hAnsi="Cambria Math"/>
+                    </w:rPr>
+                    <m:t>2</m:t>
+                  </m:r>
+                </m:sup>
+              </m:sSup>
+              <m:r>
+                <w:rPr>
+                  <w:rFonts w:ascii="Cambria Math" w:hAnsi="Cambria Math"/>
+                </w:rPr>
+                <m:t xml:space="preserve"> </m:t>
+              </m:r>
+              <m:r>
+                <w:rPr>
+                  <w:rFonts w:ascii="Cambria Math" w:hAnsi="Cambria Math"/>
+                </w:rPr>
+                <m:t xml:space="preserve"> </m:t>
+              </m:r>
+            </m:e>
+          </m:rad>
+        </m:oMath>
+      </m:oMathPara>
+    </w:p>
+    <w:p>
+      <w:pPr>
+        <w:rPr>
+          <w:rFonts w:eastAsiaTheme="minorEastAsia"/>
+        </w:rPr>
+      </w:pPr>
+      <m:oMathPara>
+        <m:oMath>
+          <m:sSub>
+            <m:sSubPr>
+              <m:ctrlPr>
+                <w:rPr>
+                  <w:rFonts w:ascii="Cambria Math" w:hAnsi="Cambria Math"/>
+                  <w:i/>
+                </w:rPr>
+              </m:ctrlPr>
+            </m:sSubPr>
+            <m:e>
+              <m:r>
+                <w:rPr>
+                  <w:rFonts w:ascii="Cambria Math" w:hAnsi="Cambria Math"/>
+                </w:rPr>
+                <m:t>i</m:t>
+              </m:r>
+            </m:e>
+            <m:sub>
+              <m:r>
+                <w:rPr>
+                  <w:rFonts w:ascii="Cambria Math" w:hAnsi="Cambria Math"/>
+                </w:rPr>
+                <m:t>d</m:t>
+              </m:r>
+            </m:sub>
+          </m:sSub>
+          <m:r>
+            <w:rPr>
+              <w:rFonts w:ascii="Cambria Math" w:hAnsi="Cambria Math"/>
+            </w:rPr>
+            <m:t>=</m:t>
+          </m:r>
+          <m:f>
+            <m:fPr>
+              <m:ctrlPr>
+                <w:rPr>
+                  <w:rFonts w:ascii="Cambria Math" w:hAnsi="Cambria Math"/>
+                  <w:i/>
+                </w:rPr>
+              </m:ctrlPr>
+            </m:fPr>
+            <m:num>
+              <m:rad>
+                <m:radPr>
+                  <m:degHide m:val="1"/>
+                  <m:ctrlPr>
+                    <w:rPr>
+                      <w:rFonts w:ascii="Cambria Math" w:hAnsi="Cambria Math"/>
+                      <w:i/>
+                    </w:rPr>
+                  </m:ctrlPr>
+                </m:radPr>
+                <m:deg/>
+                <m:e>
+                  <m:sSup>
+                    <m:sSupPr>
+                      <m:ctrlPr>
+                        <w:rPr>
+                          <w:rFonts w:ascii="Cambria Math" w:hAnsi="Cambria Math"/>
+                          <w:i/>
+                        </w:rPr>
+                      </m:ctrlPr>
+                    </m:sSupPr>
+                    <m:e>
+                      <m:d>
+                        <m:dPr>
+                          <m:ctrlPr>
+                            <w:rPr>
+                              <w:rFonts w:ascii="Cambria Math" w:hAnsi="Cambria Math"/>
+                              <w:i/>
+                            </w:rPr>
+                          </m:ctrlPr>
+                        </m:dPr>
+                        <m:e>
+                          <m:f>
+                            <m:fPr>
+                              <m:ctrlPr>
+                                <w:rPr>
+                                  <w:rFonts w:ascii="Cambria Math" w:hAnsi="Cambria Math"/>
+                                  <w:i/>
+                                </w:rPr>
+                              </m:ctrlPr>
+                            </m:fPr>
+                            <m:num>
+                              <m:sSub>
+                                <m:sSubPr>
+                                  <m:ctrlPr>
+                                    <w:rPr>
+                                      <w:rFonts w:ascii="Cambria Math" w:hAnsi="Cambria Math"/>
+                                      <w:i/>
+                                    </w:rPr>
+                                  </m:ctrlPr>
+                                </m:sSubPr>
+                                <m:e>
+                                  <m:r>
+                                    <w:rPr>
+                                      <w:rFonts w:ascii="Cambria Math" w:hAnsi="Cambria Math"/>
+                                    </w:rPr>
+                                    <m:t>V</m:t>
+                                  </m:r>
+                                </m:e>
+                                <m:sub>
+                                  <m:r>
+                                    <w:rPr>
+                                      <w:rFonts w:ascii="Cambria Math" w:hAnsi="Cambria Math"/>
+                                    </w:rPr>
+                                    <m:t>s</m:t>
+                                  </m:r>
+                                </m:sub>
+                              </m:sSub>
+                            </m:num>
+                            <m:den>
+                              <m:sSub>
+                                <m:sSubPr>
+                                  <m:ctrlPr>
+                                    <w:rPr>
+                                      <w:rFonts w:ascii="Cambria Math" w:hAnsi="Cambria Math"/>
+                                      <w:i/>
+                                    </w:rPr>
+                                  </m:ctrlPr>
+                                </m:sSubPr>
+                                <m:e>
+                                  <m:r>
+                                    <w:rPr>
+                                      <w:rFonts w:ascii="Cambria Math" w:hAnsi="Cambria Math"/>
+                                    </w:rPr>
+                                    <m:t>w</m:t>
+                                  </m:r>
+                                </m:e>
+                                <m:sub>
+                                  <m:r>
+                                    <w:rPr>
+                                      <w:rFonts w:ascii="Cambria Math" w:hAnsi="Cambria Math"/>
+                                    </w:rPr>
+                                    <m:t>e</m:t>
+                                  </m:r>
+                                </m:sub>
+                              </m:sSub>
+                            </m:den>
+                          </m:f>
+                          <m:r>
+                            <w:rPr>
+                              <w:rFonts w:ascii="Cambria Math" w:hAnsi="Cambria Math"/>
+                            </w:rPr>
+                            <m:t xml:space="preserve"> </m:t>
+                          </m:r>
+                        </m:e>
+                      </m:d>
+                    </m:e>
+                    <m:sup>
+                      <m:r>
+                        <w:rPr>
+                          <w:rFonts w:ascii="Cambria Math" w:hAnsi="Cambria Math"/>
+                        </w:rPr>
+                        <m:t>2</m:t>
+                      </m:r>
+                    </m:sup>
+                  </m:sSup>
+                  <m:r>
+                    <w:rPr>
+                      <w:rFonts w:ascii="Cambria Math" w:hAnsi="Cambria Math"/>
+                    </w:rPr>
+                    <m:t>-</m:t>
+                  </m:r>
+                  <m:sSup>
+                    <m:sSupPr>
+                      <m:ctrlPr>
+                        <w:rPr>
+                          <w:rFonts w:ascii="Cambria Math" w:hAnsi="Cambria Math"/>
+                          <w:i/>
+                        </w:rPr>
+                      </m:ctrlPr>
+                    </m:sSupPr>
+                    <m:e>
+                      <m:d>
+                        <m:dPr>
+                          <m:ctrlPr>
+                            <w:rPr>
+                              <w:rFonts w:ascii="Cambria Math" w:hAnsi="Cambria Math"/>
+                              <w:i/>
+                            </w:rPr>
+                          </m:ctrlPr>
+                        </m:dPr>
+                        <m:e>
+                          <m:sSub>
+                            <m:sSubPr>
+                              <m:ctrlPr>
+                                <w:rPr>
+                                  <w:rFonts w:ascii="Cambria Math" w:hAnsi="Cambria Math"/>
+                                  <w:i/>
+                                </w:rPr>
+                              </m:ctrlPr>
+                            </m:sSubPr>
+                            <m:e>
+                              <m:r>
+                                <w:rPr>
+                                  <w:rFonts w:ascii="Cambria Math" w:hAnsi="Cambria Math"/>
+                                </w:rPr>
+                                <m:t>L</m:t>
+                              </m:r>
+                            </m:e>
+                            <m:sub>
+                              <m:r>
+                                <w:rPr>
+                                  <w:rFonts w:ascii="Cambria Math" w:hAnsi="Cambria Math"/>
+                                </w:rPr>
+                                <m:t>s</m:t>
+                              </m:r>
+                            </m:sub>
+                          </m:sSub>
+                          <m:r>
+                            <w:rPr>
+                              <w:rFonts w:ascii="Cambria Math" w:hAnsi="Cambria Math"/>
+                            </w:rPr>
+                            <m:t>*</m:t>
+                          </m:r>
+                          <m:sSub>
+                            <m:sSubPr>
+                              <m:ctrlPr>
+                                <w:rPr>
+                                  <w:rFonts w:ascii="Cambria Math" w:hAnsi="Cambria Math"/>
+                                  <w:i/>
+                                </w:rPr>
+                              </m:ctrlPr>
+                            </m:sSubPr>
+                            <m:e>
+                              <m:r>
+                                <w:rPr>
+                                  <w:rFonts w:ascii="Cambria Math" w:hAnsi="Cambria Math"/>
+                                </w:rPr>
+                                <m:t>i</m:t>
+                              </m:r>
+                            </m:e>
+                            <m:sub>
+                              <m:r>
+                                <w:rPr>
+                                  <w:rFonts w:ascii="Cambria Math" w:hAnsi="Cambria Math"/>
+                                </w:rPr>
+                                <m:t>q</m:t>
+                              </m:r>
+                            </m:sub>
+                          </m:sSub>
+                        </m:e>
+                      </m:d>
+                    </m:e>
+                    <m:sup>
+                      <m:r>
+                        <w:rPr>
+                          <w:rFonts w:ascii="Cambria Math" w:hAnsi="Cambria Math"/>
+                        </w:rPr>
+                        <m:t>2</m:t>
+                      </m:r>
+                    </m:sup>
+                  </m:sSup>
+                  <m:r>
+                    <w:rPr>
+                      <w:rFonts w:ascii="Cambria Math" w:hAnsi="Cambria Math"/>
+                    </w:rPr>
+                    <m:t xml:space="preserve">  </m:t>
+                  </m:r>
+                </m:e>
+              </m:rad>
+              <m:r>
+                <w:rPr>
+                  <w:rFonts w:ascii="Cambria Math" w:hAnsi="Cambria Math"/>
+                </w:rPr>
+                <m:t>-</m:t>
+              </m:r>
+              <m:sSub>
+                <m:sSubPr>
+                  <m:ctrlPr>
+                    <w:rPr>
+                      <w:rFonts w:ascii="Cambria Math" w:hAnsi="Cambria Math"/>
+                      <w:i/>
+                    </w:rPr>
+                  </m:ctrlPr>
+                </m:sSubPr>
+                <m:e>
+                  <m:r>
+                    <w:rPr>
+                      <w:rFonts w:ascii="Cambria Math" w:hAnsi="Cambria Math"/>
+                    </w:rPr>
+                    <m:t>λ</m:t>
+                  </m:r>
+                </m:e>
+                <m:sub>
+                  <m:r>
+                    <w:rPr>
+                      <w:rFonts w:ascii="Cambria Math" w:hAnsi="Cambria Math"/>
+                    </w:rPr>
+                    <m:t>PM</m:t>
+                  </m:r>
+                </m:sub>
+              </m:sSub>
+            </m:num>
+            <m:den>
+              <m:sSub>
+                <m:sSubPr>
+                  <m:ctrlPr>
+                    <w:rPr>
+                      <w:rFonts w:ascii="Cambria Math" w:hAnsi="Cambria Math"/>
+                      <w:i/>
+                    </w:rPr>
+                  </m:ctrlPr>
+                </m:sSubPr>
+                <m:e>
+                  <m:r>
+                    <w:rPr>
+                      <w:rFonts w:ascii="Cambria Math" w:hAnsi="Cambria Math"/>
+                    </w:rPr>
+                    <m:t>L</m:t>
+                  </m:r>
+                </m:e>
+                <m:sub>
+                  <m:r>
+                    <w:rPr>
+                      <w:rFonts w:ascii="Cambria Math" w:hAnsi="Cambria Math"/>
+                    </w:rPr>
+                    <m:t>s</m:t>
+                  </m:r>
+                </m:sub>
+              </m:sSub>
+            </m:den>
+          </m:f>
+        </m:oMath>
+      </m:oMathPara>
+    </w:p>
+    <w:p>
+      <w:pPr>
+        <w:rPr>
+          <w:rFonts w:eastAsiaTheme="minorEastAsia"/>
+        </w:rPr>
+      </w:pPr>
+      <m:oMathPara>
+        <m:oMath>
+          <m:sSub>
+            <m:sSubPr>
+              <m:ctrlPr>
+                <w:rPr>
+                  <w:rFonts w:ascii="Cambria Math" w:hAnsi="Cambria Math"/>
+                  <w:i/>
+                </w:rPr>
+              </m:ctrlPr>
+            </m:sSubPr>
+            <m:e>
+              <m:r>
+                <w:rPr>
+                  <w:rFonts w:ascii="Cambria Math" w:hAnsi="Cambria Math"/>
+                </w:rPr>
+                <m:t>i</m:t>
+              </m:r>
+            </m:e>
+            <m:sub>
+              <m:r>
+                <w:rPr>
+                  <w:rFonts w:ascii="Cambria Math" w:hAnsi="Cambria Math"/>
+                </w:rPr>
+                <m:t>d</m:t>
+              </m:r>
+            </m:sub>
+          </m:sSub>
+          <m:r>
+            <w:rPr>
+              <w:rFonts w:ascii="Cambria Math" w:hAnsi="Cambria Math"/>
+            </w:rPr>
+            <m:t>=</m:t>
+          </m:r>
+          <m:f>
+            <m:fPr>
+              <m:ctrlPr>
+                <w:rPr>
+                  <w:rFonts w:ascii="Cambria Math" w:hAnsi="Cambria Math"/>
+                  <w:i/>
+                </w:rPr>
+              </m:ctrlPr>
+            </m:fPr>
+            <m:num>
+              <m:rad>
+                <m:radPr>
+                  <m:degHide m:val="1"/>
+                  <m:ctrlPr>
+                    <w:rPr>
+                      <w:rFonts w:ascii="Cambria Math" w:hAnsi="Cambria Math"/>
+                      <w:i/>
+                    </w:rPr>
+                  </m:ctrlPr>
+                </m:radPr>
+                <m:deg/>
+                <m:e>
+                  <m:sSup>
+                    <m:sSupPr>
+                      <m:ctrlPr>
+                        <w:rPr>
+                          <w:rFonts w:ascii="Cambria Math" w:hAnsi="Cambria Math"/>
+                          <w:i/>
+                        </w:rPr>
+                      </m:ctrlPr>
+                    </m:sSupPr>
+                    <m:e>
+                      <m:d>
+                        <m:dPr>
+                          <m:ctrlPr>
+                            <w:rPr>
+                              <w:rFonts w:ascii="Cambria Math" w:hAnsi="Cambria Math"/>
+                              <w:i/>
+                            </w:rPr>
+                          </m:ctrlPr>
+                        </m:dPr>
+                        <m:e>
+                          <m:f>
+                            <m:fPr>
+                              <m:ctrlPr>
+                                <w:rPr>
+                                  <w:rFonts w:ascii="Cambria Math" w:hAnsi="Cambria Math"/>
+                                  <w:i/>
+                                </w:rPr>
+                              </m:ctrlPr>
+                            </m:fPr>
+                            <m:num>
+                              <m:r>
+                                <w:rPr>
+                                  <w:rFonts w:ascii="Cambria Math" w:hAnsi="Cambria Math"/>
+                                </w:rPr>
+                                <m:t>210</m:t>
+                              </m:r>
+                            </m:num>
+                            <m:den>
+                              <m:r>
+                                <w:rPr>
+                                  <w:rFonts w:ascii="Cambria Math" w:hAnsi="Cambria Math"/>
+                                </w:rPr>
+                                <m:t>1889.04</m:t>
+                              </m:r>
+                            </m:den>
+                          </m:f>
+                          <m:r>
+                            <w:rPr>
+                              <w:rFonts w:ascii="Cambria Math" w:hAnsi="Cambria Math"/>
+                            </w:rPr>
+                            <m:t xml:space="preserve"> </m:t>
+                          </m:r>
+                        </m:e>
+                      </m:d>
+                    </m:e>
+                    <m:sup>
+                      <m:r>
+                        <w:rPr>
+                          <w:rFonts w:ascii="Cambria Math" w:hAnsi="Cambria Math"/>
+                        </w:rPr>
+                        <m:t>2</m:t>
+                      </m:r>
+                    </m:sup>
+                  </m:sSup>
+                  <m:r>
+                    <w:rPr>
+                      <w:rFonts w:ascii="Cambria Math" w:hAnsi="Cambria Math"/>
+                    </w:rPr>
+                    <m:t>-</m:t>
+                  </m:r>
+                  <m:sSup>
+                    <m:sSupPr>
+                      <m:ctrlPr>
+                        <w:rPr>
+                          <w:rFonts w:ascii="Cambria Math" w:hAnsi="Cambria Math"/>
+                          <w:i/>
+                        </w:rPr>
+                      </m:ctrlPr>
+                    </m:sSupPr>
+                    <m:e>
+                      <m:d>
+                        <m:dPr>
+                          <m:ctrlPr>
+                            <w:rPr>
+                              <w:rFonts w:ascii="Cambria Math" w:hAnsi="Cambria Math"/>
+                              <w:i/>
+                            </w:rPr>
+                          </m:ctrlPr>
+                        </m:dPr>
+                        <m:e>
+                          <m:r>
+                            <w:rPr>
+                              <w:rFonts w:ascii="Cambria Math" w:hAnsi="Cambria Math"/>
+                            </w:rPr>
+                            <m:t>165*</m:t>
+                          </m:r>
+                          <m:sSup>
+                            <m:sSupPr>
+                              <m:ctrlPr>
+                                <w:rPr>
+                                  <w:rFonts w:ascii="Cambria Math" w:hAnsi="Cambria Math"/>
+                                  <w:i/>
+                                </w:rPr>
+                              </m:ctrlPr>
+                            </m:sSupPr>
+                            <m:e>
+                              <m:r>
+                                <w:rPr>
+                                  <w:rFonts w:ascii="Cambria Math" w:hAnsi="Cambria Math"/>
+                                </w:rPr>
+                                <m:t>10</m:t>
+                              </m:r>
+                            </m:e>
+                            <m:sup>
+                              <m:r>
+                                <w:rPr>
+                                  <w:rFonts w:ascii="Cambria Math" w:hAnsi="Cambria Math"/>
+                                </w:rPr>
+                                <m:t>-6</m:t>
+                              </m:r>
+                            </m:sup>
+                          </m:sSup>
+                          <m:r>
+                            <w:rPr>
+                              <w:rFonts w:ascii="Cambria Math" w:hAnsi="Cambria Math"/>
+                            </w:rPr>
+                            <m:t>*</m:t>
+                          </m:r>
+                          <m:r>
+                            <w:rPr>
+                              <w:rFonts w:ascii="Cambria Math" w:hAnsi="Cambria Math"/>
+                            </w:rPr>
+                            <m:t>265</m:t>
+                          </m:r>
+                        </m:e>
+                      </m:d>
+                    </m:e>
+                    <m:sup>
+                      <m:r>
+                        <w:rPr>
+                          <w:rFonts w:ascii="Cambria Math" w:hAnsi="Cambria Math"/>
+                        </w:rPr>
+                        <m:t>2</m:t>
+                      </m:r>
+                    </m:sup>
+                  </m:sSup>
+                  <m:r>
+                    <w:rPr>
+                      <w:rFonts w:ascii="Cambria Math" w:hAnsi="Cambria Math"/>
+                    </w:rPr>
+                    <m:t xml:space="preserve">  </m:t>
+                  </m:r>
+                </m:e>
+              </m:rad>
+              <m:r>
+                <w:rPr>
+                  <w:rFonts w:ascii="Cambria Math" w:hAnsi="Cambria Math"/>
+                </w:rPr>
+                <m:t>-</m:t>
+              </m:r>
+              <m:r>
+                <w:rPr>
+                  <w:rFonts w:ascii="Cambria Math" w:hAnsi="Cambria Math"/>
+                </w:rPr>
+                <m:t>0.11</m:t>
+              </m:r>
+            </m:num>
+            <m:den>
+              <m:r>
+                <w:rPr>
+                  <w:rFonts w:ascii="Cambria Math" w:hAnsi="Cambria Math"/>
+                </w:rPr>
+                <m:t>165*</m:t>
+              </m:r>
+              <m:sSup>
+                <m:sSupPr>
+                  <m:ctrlPr>
+                    <w:rPr>
+                      <w:rFonts w:ascii="Cambria Math" w:hAnsi="Cambria Math"/>
+                      <w:i/>
+                    </w:rPr>
+                  </m:ctrlPr>
+                </m:sSupPr>
+                <m:e>
+                  <m:r>
+                    <w:rPr>
+                      <w:rFonts w:ascii="Cambria Math" w:hAnsi="Cambria Math"/>
+                    </w:rPr>
+                    <m:t>10</m:t>
+                  </m:r>
+                </m:e>
+                <m:sup>
+                  <m:r>
+                    <w:rPr>
+                      <w:rFonts w:ascii="Cambria Math" w:hAnsi="Cambria Math"/>
+                    </w:rPr>
+                    <m:t>-6</m:t>
+                  </m:r>
+                </m:sup>
+              </m:sSup>
+            </m:den>
+          </m:f>
+        </m:oMath>
+      </m:oMathPara>
+    </w:p>
+    <w:p>
+      <w:pPr>
+        <w:rPr>
+          <w:rFonts w:eastAsiaTheme="minorEastAsia"/>
+          <w:b/>
+          <w:bCs/>
+        </w:rPr>
+      </w:pPr>
+      <m:oMathPara>
+        <m:oMath>
+          <m:sSub>
+            <m:sSubPr>
+              <m:ctrlPr>
+                <w:rPr>
+                  <w:rFonts w:ascii="Cambria Math" w:hAnsi="Cambria Math"/>
+                  <w:b/>
+                  <w:bCs/>
+                  <w:i/>
+                </w:rPr>
+              </m:ctrlPr>
+            </m:sSubPr>
+            <m:e>
+              <m:r>
+                <m:rPr>
+                  <m:sty m:val="bi"/>
+                </m:rPr>
+                <w:rPr>
+                  <w:rFonts w:ascii="Cambria Math" w:hAnsi="Cambria Math"/>
+                </w:rPr>
+                <m:t>i</m:t>
+              </m:r>
+            </m:e>
+            <m:sub>
+              <m:r>
+                <m:rPr>
+                  <m:sty m:val="bi"/>
+                </m:rPr>
+                <w:rPr>
+                  <w:rFonts w:ascii="Cambria Math" w:hAnsi="Cambria Math"/>
+                </w:rPr>
+                <m:t>d</m:t>
+              </m:r>
+            </m:sub>
+          </m:sSub>
+          <m:r>
+            <m:rPr>
+              <m:sty m:val="bi"/>
+            </m:rPr>
+            <w:rPr>
+              <w:rFonts w:ascii="Cambria Math" w:hAnsi="Cambria Math"/>
+            </w:rPr>
+            <m:t>=-47.227 A</m:t>
+          </m:r>
+        </m:oMath>
+      </m:oMathPara>
+    </w:p>
+    <w:p>
+      <w:pPr>
+        <w:rPr>
+          <w:rFonts w:eastAsiaTheme="minorEastAsia"/>
+          <w:b/>
+          <w:bCs/>
+        </w:rPr>
+      </w:pPr>
+    </w:p>
+    <w:p>
+      <w:r>
+        <w:t xml:space="preserve">Considering the above analysis results and conditions, we apply 265 A as </w:t>
+      </w:r>
+      <m:oMath>
+        <m:sSub>
+          <m:sSubPr>
+            <m:ctrlPr>
+              <w:rPr>
+                <w:rFonts w:ascii="Cambria Math" w:hAnsi="Cambria Math"/>
+                <w:i/>
+                <w:sz w:val="24"/>
+                <w:szCs w:val="24"/>
+              </w:rPr>
+            </m:ctrlPr>
+          </m:sSubPr>
+          <m:e>
+            <m:r>
+              <w:rPr>
+                <w:rFonts w:ascii="Cambria Math" w:hAnsi="Cambria Math"/>
+                <w:sz w:val="24"/>
+                <w:szCs w:val="24"/>
+              </w:rPr>
+              <m:t>i</m:t>
+            </m:r>
+          </m:e>
+          <m:sub>
+            <m:r>
+              <w:rPr>
+                <w:rFonts w:ascii="Cambria Math" w:hAnsi="Cambria Math"/>
+                <w:sz w:val="24"/>
+                <w:szCs w:val="24"/>
+              </w:rPr>
+              <m:t>q</m:t>
+            </m:r>
+          </m:sub>
+        </m:sSub>
+      </m:oMath>
+      <w:r>
+        <w:t xml:space="preserve"> current and </w:t>
+      </w:r>
+      <m:oMath>
+        <m:sSub>
+          <m:sSubPr>
+            <m:ctrlPr>
+              <w:rPr>
+                <w:rFonts w:ascii="Cambria Math" w:hAnsi="Cambria Math"/>
+                <w:i/>
+                <w:sz w:val="24"/>
+                <w:szCs w:val="24"/>
+              </w:rPr>
+            </m:ctrlPr>
+          </m:sSubPr>
+          <m:e>
+            <m:r>
+              <w:rPr>
+                <w:rFonts w:ascii="Cambria Math" w:hAnsi="Cambria Math"/>
+                <w:sz w:val="24"/>
+                <w:szCs w:val="24"/>
+              </w:rPr>
+              <m:t>i</m:t>
+            </m:r>
+          </m:e>
+          <m:sub>
+            <m:r>
+              <w:rPr>
+                <w:rFonts w:ascii="Cambria Math" w:hAnsi="Cambria Math"/>
+                <w:sz w:val="24"/>
+                <w:szCs w:val="24"/>
+              </w:rPr>
+              <m:t>d</m:t>
+            </m:r>
+          </m:sub>
+        </m:sSub>
+      </m:oMath>
+      <w:r>
+        <w:t xml:space="preserve"> current in the opposite direction to the motor operating in the field weakening region, so that the vehicle can </w:t>
+      </w:r>
+      <w:r>
+        <w:t>drive</w:t>
+      </w:r>
+      <w:r>
+        <w:t xml:space="preserve"> at the desired speed.</w:t>
+      </w:r>
+    </w:p>
+    <w:p>
+      <w:pPr>
         <w:pStyle w:val="Balk1"/>
         <w:ind w:firstLine="0"/>
         <w:rPr>
@@ -5408,7 +8327,7 @@
           <w:bCs/>
         </w:rPr>
       </w:pPr>
-      <w:bookmarkStart w:id="6" w:name="_Toc76836983"/>
+      <w:bookmarkStart w:id="8" w:name="_Toc77163385"/>
       <w:r>
         <w:rPr>
           <w:bCs/>
@@ -5439,7 +8358,7 @@
         </w:rPr>
         <w:t>omponent Selection</w:t>
       </w:r>
-      <w:bookmarkEnd w:id="6"/>
+      <w:bookmarkEnd w:id="8"/>
     </w:p>
     <w:p>
       <w:pPr>
@@ -5466,7 +8385,7 @@
           <w:bCs/>
         </w:rPr>
       </w:pPr>
-      <w:bookmarkStart w:id="7" w:name="_Toc76836984"/>
+      <w:bookmarkStart w:id="9" w:name="_Toc77163386"/>
       <w:r>
         <w:rPr>
           <w:bCs/>
@@ -5485,7 +8404,7 @@
         </w:rPr>
         <w:t xml:space="preserve"> Part D: About the Project</w:t>
       </w:r>
-      <w:bookmarkEnd w:id="7"/>
+      <w:bookmarkEnd w:id="9"/>
     </w:p>
     <w:p/>
     <w:p/>

</xml_diff>